<commit_message>
added certificate of eligibilty in exporting word document in intake sheet module.
</commit_message>
<xml_diff>
--- a/public/word-template/intake-sheet.docx
+++ b/public/word-template/intake-sheet.docx
@@ -1812,8 +1812,6 @@
         </w:rPr>
         <w:t xml:space="preserve">                </w:t>
       </w:r>
-      <w:bookmarkStart w:id="0" w:name="_GoBack"/>
-      <w:bookmarkEnd w:id="0"/>
       <w:r>
         <w:rPr>
           <w:i/>
@@ -1824,6 +1822,1380 @@
         </w:rPr>
         <w:t>Valid until November 28, 2024</w:t>
       </w:r>
+    </w:p>
+    <w:p>
+      <w:pPr>
+        <w:ind w:left="1080"/>
+        <w:jc w:val="both"/>
+      </w:pPr>
+    </w:p>
+    <w:p>
+      <w:pPr>
+        <w:ind w:left="1080"/>
+        <w:jc w:val="both"/>
+      </w:pPr>
+    </w:p>
+    <w:p>
+      <w:pPr>
+        <w:ind w:left="1080"/>
+        <w:jc w:val="both"/>
+      </w:pPr>
+    </w:p>
+    <w:p>
+      <w:pPr>
+        <w:ind w:left="1080"/>
+        <w:jc w:val="both"/>
+      </w:pPr>
+    </w:p>
+    <w:p>
+      <w:pPr>
+        <w:ind w:left="1080"/>
+        <w:jc w:val="both"/>
+      </w:pPr>
+    </w:p>
+    <w:p>
+      <w:pPr>
+        <w:ind w:left="1080"/>
+        <w:jc w:val="both"/>
+      </w:pPr>
+    </w:p>
+    <w:p>
+      <w:pPr>
+        <w:ind w:left="1080"/>
+        <w:jc w:val="both"/>
+      </w:pPr>
+    </w:p>
+    <w:p>
+      <w:pPr>
+        <w:ind w:left="1080"/>
+        <w:jc w:val="both"/>
+      </w:pPr>
+    </w:p>
+    <w:p>
+      <w:pPr>
+        <w:ind w:left="1080"/>
+        <w:jc w:val="both"/>
+      </w:pPr>
+    </w:p>
+    <w:p>
+      <w:pPr>
+        <w:ind w:left="1080"/>
+        <w:jc w:val="both"/>
+      </w:pPr>
+    </w:p>
+    <w:p>
+      <w:pPr>
+        <w:ind w:left="1080"/>
+        <w:jc w:val="both"/>
+      </w:pPr>
+    </w:p>
+    <w:p>
+      <w:pPr>
+        <w:jc w:val="center"/>
+        <w:rPr>
+          <w:b/>
+          <w:sz w:val="25"/>
+          <w:szCs w:val="25"/>
+        </w:rPr>
+      </w:pPr>
+      <w:r>
+        <w:rPr>
+          <w:b/>
+          <w:noProof/>
+          <w:sz w:val="25"/>
+          <w:szCs w:val="25"/>
+          <w:lang w:val="en-PH" w:eastAsia="en-PH"/>
+        </w:rPr>
+        <w:drawing>
+          <wp:anchor distT="0" distB="0" distL="114300" distR="114300" simplePos="0" relativeHeight="251665408" behindDoc="0" locked="0" layoutInCell="1" allowOverlap="1" wp14:anchorId="69C5C8FA" wp14:editId="63BBFD14">
+            <wp:simplePos x="0" y="0"/>
+            <wp:positionH relativeFrom="margin">
+              <wp:align>right</wp:align>
+            </wp:positionH>
+            <wp:positionV relativeFrom="paragraph">
+              <wp:posOffset>2540</wp:posOffset>
+            </wp:positionV>
+            <wp:extent cx="815975" cy="812800"/>
+            <wp:effectExtent l="0" t="0" r="3175" b="6350"/>
+            <wp:wrapNone/>
+            <wp:docPr id="3" name="Picture 3" descr="C:\Users\ADMIN\Downloads\PSWDO LOGO new (1).jpg"/>
+            <wp:cNvGraphicFramePr>
+              <a:graphicFrameLocks xmlns:a="http://schemas.openxmlformats.org/drawingml/2006/main" noChangeAspect="1"/>
+            </wp:cNvGraphicFramePr>
+            <a:graphic xmlns:a="http://schemas.openxmlformats.org/drawingml/2006/main">
+              <a:graphicData uri="http://schemas.openxmlformats.org/drawingml/2006/picture">
+                <pic:pic xmlns:pic="http://schemas.openxmlformats.org/drawingml/2006/picture">
+                  <pic:nvPicPr>
+                    <pic:cNvPr id="0" name="Picture 1" descr="C:\Users\ADMIN\Downloads\PSWDO LOGO new (1).jpg"/>
+                    <pic:cNvPicPr>
+                      <a:picLocks noChangeAspect="1" noChangeArrowheads="1"/>
+                    </pic:cNvPicPr>
+                  </pic:nvPicPr>
+                  <pic:blipFill>
+                    <a:blip r:embed="rId8" cstate="print">
+                      <a:extLst>
+                        <a:ext uri="{28A0092B-C50C-407E-A947-70E740481C1C}">
+                          <a14:useLocalDpi xmlns:a14="http://schemas.microsoft.com/office/drawing/2010/main" val="0"/>
+                        </a:ext>
+                      </a:extLst>
+                    </a:blip>
+                    <a:srcRect/>
+                    <a:stretch>
+                      <a:fillRect/>
+                    </a:stretch>
+                  </pic:blipFill>
+                  <pic:spPr bwMode="auto">
+                    <a:xfrm>
+                      <a:off x="0" y="0"/>
+                      <a:ext cx="815975" cy="812800"/>
+                    </a:xfrm>
+                    <a:prstGeom prst="rect">
+                      <a:avLst/>
+                    </a:prstGeom>
+                    <a:noFill/>
+                    <a:ln>
+                      <a:noFill/>
+                    </a:ln>
+                  </pic:spPr>
+                </pic:pic>
+              </a:graphicData>
+            </a:graphic>
+            <wp14:sizeRelH relativeFrom="margin">
+              <wp14:pctWidth>0</wp14:pctWidth>
+            </wp14:sizeRelH>
+            <wp14:sizeRelV relativeFrom="margin">
+              <wp14:pctHeight>0</wp14:pctHeight>
+            </wp14:sizeRelV>
+          </wp:anchor>
+        </w:drawing>
+      </w:r>
+      <w:r>
+        <w:rPr>
+          <w:b/>
+          <w:noProof/>
+          <w:sz w:val="25"/>
+          <w:szCs w:val="25"/>
+          <w:lang w:val="en-PH" w:eastAsia="en-PH"/>
+        </w:rPr>
+        <w:drawing>
+          <wp:anchor distT="0" distB="0" distL="114300" distR="114300" simplePos="0" relativeHeight="251664384" behindDoc="0" locked="0" layoutInCell="1" allowOverlap="1" wp14:anchorId="3DE8D570" wp14:editId="2850F61E">
+            <wp:simplePos x="0" y="0"/>
+            <wp:positionH relativeFrom="column">
+              <wp:posOffset>0</wp:posOffset>
+            </wp:positionH>
+            <wp:positionV relativeFrom="paragraph">
+              <wp:posOffset>-635</wp:posOffset>
+            </wp:positionV>
+            <wp:extent cx="879901" cy="762000"/>
+            <wp:effectExtent l="0" t="0" r="0" b="0"/>
+            <wp:wrapNone/>
+            <wp:docPr id="4" name="Picture 177" descr="Description: Description: DSWD logo.gif"/>
+            <wp:cNvGraphicFramePr>
+              <a:graphicFrameLocks xmlns:a="http://schemas.openxmlformats.org/drawingml/2006/main" noChangeAspect="1"/>
+            </wp:cNvGraphicFramePr>
+            <a:graphic xmlns:a="http://schemas.openxmlformats.org/drawingml/2006/main">
+              <a:graphicData uri="http://schemas.openxmlformats.org/drawingml/2006/picture">
+                <pic:pic xmlns:pic="http://schemas.openxmlformats.org/drawingml/2006/picture">
+                  <pic:nvPicPr>
+                    <pic:cNvPr id="0" name="Picture 1" descr="Description: Description: DSWD logo.gif"/>
+                    <pic:cNvPicPr>
+                      <a:picLocks noChangeAspect="1" noChangeArrowheads="1"/>
+                    </pic:cNvPicPr>
+                  </pic:nvPicPr>
+                  <pic:blipFill>
+                    <a:blip r:embed="rId9" cstate="print">
+                      <a:extLst>
+                        <a:ext uri="{28A0092B-C50C-407E-A947-70E740481C1C}">
+                          <a14:useLocalDpi xmlns:a14="http://schemas.microsoft.com/office/drawing/2010/main" val="0"/>
+                        </a:ext>
+                      </a:extLst>
+                    </a:blip>
+                    <a:srcRect/>
+                    <a:stretch>
+                      <a:fillRect/>
+                    </a:stretch>
+                  </pic:blipFill>
+                  <pic:spPr bwMode="auto">
+                    <a:xfrm>
+                      <a:off x="0" y="0"/>
+                      <a:ext cx="879901" cy="762000"/>
+                    </a:xfrm>
+                    <a:prstGeom prst="rect">
+                      <a:avLst/>
+                    </a:prstGeom>
+                    <a:noFill/>
+                    <a:ln>
+                      <a:noFill/>
+                    </a:ln>
+                  </pic:spPr>
+                </pic:pic>
+              </a:graphicData>
+            </a:graphic>
+            <wp14:sizeRelH relativeFrom="margin">
+              <wp14:pctWidth>0</wp14:pctWidth>
+            </wp14:sizeRelH>
+            <wp14:sizeRelV relativeFrom="margin">
+              <wp14:pctHeight>0</wp14:pctHeight>
+            </wp14:sizeRelV>
+          </wp:anchor>
+        </w:drawing>
+      </w:r>
+      <w:r>
+        <w:rPr>
+          <w:b/>
+          <w:sz w:val="25"/>
+          <w:szCs w:val="25"/>
+        </w:rPr>
+        <w:t>Republic of the Philippines</w:t>
+      </w:r>
+    </w:p>
+    <w:p>
+      <w:pPr>
+        <w:jc w:val="center"/>
+        <w:rPr>
+          <w:b/>
+          <w:sz w:val="25"/>
+          <w:szCs w:val="25"/>
+        </w:rPr>
+      </w:pPr>
+      <w:r>
+        <w:rPr>
+          <w:b/>
+          <w:sz w:val="25"/>
+          <w:szCs w:val="25"/>
+        </w:rPr>
+        <w:t>PROVINCE OF SURIGAO DEL SUR</w:t>
+      </w:r>
+    </w:p>
+    <w:p>
+      <w:pPr>
+        <w:jc w:val="center"/>
+        <w:rPr>
+          <w:sz w:val="25"/>
+          <w:szCs w:val="25"/>
+        </w:rPr>
+      </w:pPr>
+      <w:r>
+        <w:rPr>
+          <w:sz w:val="25"/>
+          <w:szCs w:val="25"/>
+        </w:rPr>
+        <w:t>Capitol Hills, Telaje, Tandag City</w:t>
+      </w:r>
+      <w:r>
+        <w:rPr>
+          <w:sz w:val="25"/>
+          <w:szCs w:val="25"/>
+        </w:rPr>
+        <w:t xml:space="preserve">  </w:t>
+      </w:r>
+    </w:p>
+    <w:p>
+      <w:pPr>
+        <w:jc w:val="center"/>
+        <w:rPr>
+          <w:sz w:val="25"/>
+          <w:szCs w:val="25"/>
+        </w:rPr>
+      </w:pPr>
+      <w:r>
+        <w:rPr>
+          <w:sz w:val="25"/>
+          <w:szCs w:val="25"/>
+        </w:rPr>
+        <w:t>Telefax No. (086) 211-3656</w:t>
+      </w:r>
+    </w:p>
+    <w:p>
+      <w:pPr>
+        <w:rPr>
+          <w:b/>
+          <w:sz w:val="25"/>
+          <w:szCs w:val="25"/>
+        </w:rPr>
+      </w:pPr>
+    </w:p>
+    <w:p>
+      <w:pPr>
+        <w:jc w:val="center"/>
+        <w:rPr>
+          <w:b/>
+          <w:sz w:val="25"/>
+          <w:szCs w:val="25"/>
+        </w:rPr>
+      </w:pPr>
+      <w:r>
+        <w:rPr>
+          <w:b/>
+          <w:sz w:val="25"/>
+          <w:szCs w:val="25"/>
+        </w:rPr>
+        <w:t>PROVINCIAL SOCIAL WELFARE AND DEVELOPMENT OFFICE</w:t>
+      </w:r>
+    </w:p>
+    <w:p>
+      <w:pPr>
+        <w:pStyle w:val="NoSpacing"/>
+        <w:jc w:val="center"/>
+        <w:rPr>
+          <w:b/>
+          <w:color w:val="000000"/>
+          <w:sz w:val="38"/>
+        </w:rPr>
+      </w:pPr>
+      <w:r>
+        <w:rPr>
+          <w:b/>
+          <w:noProof/>
+          <w:color w:val="000000"/>
+          <w:sz w:val="38"/>
+          <w:lang w:val="en-PH" w:eastAsia="en-PH"/>
+        </w:rPr>
+        <w:pict>
+          <v:line id="_x0000_s1028" style="position:absolute;left:0;text-align:left;z-index:251666432;visibility:visible;mso-wrap-style:square;mso-height-percent:0;mso-wrap-distance-left:9pt;mso-wrap-distance-top:-1e-4mm;mso-wrap-distance-right:9pt;mso-wrap-distance-bottom:-1e-4mm;mso-position-horizontal-relative:text;mso-position-vertical-relative:text;mso-height-percent:0;mso-width-relative:page;mso-height-relative:page" from="25.45pt,4.15pt" to="460.75pt,4.15pt" o:gfxdata="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" strokecolor="#002060" strokeweight="2.25pt"/>
+        </w:pict>
+      </w:r>
+    </w:p>
+    <w:p>
+      <w:pPr>
+        <w:pStyle w:val="NoSpacing"/>
+        <w:tabs>
+          <w:tab w:val="left" w:pos="1485"/>
+        </w:tabs>
+        <w:rPr>
+          <w:b/>
+          <w:color w:val="000000"/>
+          <w:sz w:val="38"/>
+        </w:rPr>
+      </w:pPr>
+      <w:r>
+        <w:rPr>
+          <w:b/>
+          <w:color w:val="000000"/>
+          <w:sz w:val="38"/>
+        </w:rPr>
+        <w:tab/>
+      </w:r>
+    </w:p>
+    <w:p>
+      <w:pPr>
+        <w:pStyle w:val="NoSpacing"/>
+        <w:jc w:val="center"/>
+        <w:rPr>
+          <w:b/>
+          <w:color w:val="000000"/>
+          <w:sz w:val="38"/>
+        </w:rPr>
+      </w:pPr>
+    </w:p>
+    <w:p>
+      <w:pPr>
+        <w:pStyle w:val="NoSpacing"/>
+        <w:jc w:val="center"/>
+        <w:rPr>
+          <w:b/>
+          <w:color w:val="000000"/>
+          <w:sz w:val="38"/>
+        </w:rPr>
+      </w:pPr>
+      <w:r>
+        <w:rPr>
+          <w:b/>
+          <w:color w:val="000000"/>
+          <w:sz w:val="38"/>
+        </w:rPr>
+        <w:t>CERTIFICATE OF ELIGIBILITY</w:t>
+      </w:r>
+    </w:p>
+    <w:p>
+      <w:pPr>
+        <w:tabs>
+          <w:tab w:val="left" w:pos="720"/>
+          <w:tab w:val="left" w:pos="1440"/>
+          <w:tab w:val="left" w:pos="2160"/>
+          <w:tab w:val="left" w:pos="2880"/>
+          <w:tab w:val="left" w:pos="3600"/>
+          <w:tab w:val="left" w:pos="4891"/>
+        </w:tabs>
+        <w:ind w:left="360" w:firstLine="720"/>
+        <w:jc w:val="both"/>
+        <w:rPr>
+          <w:rFonts w:eastAsia="Calibri"/>
+          <w:b/>
+          <w:color w:val="000000"/>
+          <w:u w:val="single"/>
+        </w:rPr>
+      </w:pPr>
+    </w:p>
+    <w:p>
+      <w:pPr>
+        <w:tabs>
+          <w:tab w:val="left" w:pos="720"/>
+          <w:tab w:val="left" w:pos="1440"/>
+          <w:tab w:val="left" w:pos="2160"/>
+          <w:tab w:val="left" w:pos="2880"/>
+          <w:tab w:val="left" w:pos="3600"/>
+          <w:tab w:val="left" w:pos="4891"/>
+        </w:tabs>
+        <w:ind w:left="360" w:firstLine="720"/>
+        <w:jc w:val="both"/>
+        <w:rPr>
+          <w:b/>
+        </w:rPr>
+      </w:pPr>
+      <w:r>
+        <w:rPr>
+          <w:b/>
+        </w:rPr>
+        <w:t xml:space="preserve">THIS IS TO CERTIFY </w:t>
+      </w:r>
+      <w:r>
+        <w:t>that</w:t>
+      </w:r>
+      <w:r>
+        <w:t xml:space="preserve"> </w:t>
+      </w:r>
+      <w:r>
+        <w:rPr>
+          <w:b/>
+        </w:rPr>
+        <w:t>${first_name}</w:t>
+      </w:r>
+      <w:r>
+        <w:rPr>
+          <w:b/>
+        </w:rPr>
+        <w:t xml:space="preserve"> ${middle_name}</w:t>
+      </w:r>
+      <w:r>
+        <w:t>.</w:t>
+      </w:r>
+      <w:r>
+        <w:rPr>
+          <w:b/>
+        </w:rPr>
+        <w:t xml:space="preserve"> ${last_name}</w:t>
+      </w:r>
+      <w:r>
+        <w:rPr>
+          <w:b/>
+        </w:rPr>
+        <w:t>,</w:t>
+      </w:r>
+      <w:r>
+        <w:rPr>
+          <w:color w:val="000000" w:themeColor="text1"/>
+          <w:sz w:val="25"/>
+          <w:szCs w:val="25"/>
+        </w:rPr>
+        <w:t xml:space="preserve"> legal age</w:t>
+      </w:r>
+      <w:r>
+        <w:rPr>
+          <w:color w:val="000000" w:themeColor="text1"/>
+          <w:sz w:val="25"/>
+          <w:szCs w:val="25"/>
+        </w:rPr>
+        <w:t>, resident</w:t>
+      </w:r>
+      <w:r>
+        <w:rPr>
+          <w:color w:val="000000" w:themeColor="text1"/>
+          <w:sz w:val="25"/>
+          <w:szCs w:val="25"/>
+        </w:rPr>
+        <w:t xml:space="preserve"> at </w:t>
+      </w:r>
+      <w:r>
+        <w:rPr>
+          <w:b/>
+          <w:color w:val="000000" w:themeColor="text1"/>
+          <w:sz w:val="25"/>
+          <w:szCs w:val="25"/>
+        </w:rPr>
+        <w:t>${barangay}</w:t>
+      </w:r>
+      <w:r>
+        <w:rPr>
+          <w:color w:val="000000" w:themeColor="text1"/>
+          <w:sz w:val="25"/>
+          <w:szCs w:val="25"/>
+        </w:rPr>
+        <w:t xml:space="preserve">, </w:t>
+      </w:r>
+      <w:r>
+        <w:rPr>
+          <w:b/>
+          <w:color w:val="000000" w:themeColor="text1"/>
+          <w:sz w:val="25"/>
+          <w:szCs w:val="25"/>
+        </w:rPr>
+        <w:t>${municipality}</w:t>
+      </w:r>
+      <w:r>
+        <w:t xml:space="preserve"> has been found eligible for</w:t>
+      </w:r>
+      <w:r>
+        <w:t xml:space="preserve"> </w:t>
+      </w:r>
+      <w:r>
+        <w:rPr>
+          <w:b/>
+        </w:rPr>
+        <w:t>${category}</w:t>
+      </w:r>
+      <w:r>
+        <w:t xml:space="preserve"> </w:t>
+      </w:r>
+      <w:r>
+        <w:t>after having been</w:t>
+      </w:r>
+      <w:r>
+        <w:t xml:space="preserve"> interviewed and a case summary </w:t>
+      </w:r>
+      <w:r>
+        <w:t>had been made.</w:t>
+      </w:r>
+    </w:p>
+    <w:p>
+      <w:pPr>
+        <w:jc w:val="both"/>
+        <w:rPr>
+          <w:b/>
+        </w:rPr>
+      </w:pPr>
+    </w:p>
+    <w:p>
+      <w:pPr>
+        <w:jc w:val="both"/>
+        <w:rPr>
+          <w:u w:val="single"/>
+        </w:rPr>
+      </w:pPr>
+      <w:r>
+        <w:tab/>
+        <w:t>R</w:t>
+      </w:r>
+      <w:r>
+        <w:t>ecords of the Case Summary Reports</w:t>
+      </w:r>
+      <w:r>
+        <w:t xml:space="preserve"> dated</w:t>
+      </w:r>
+      <w:r>
+        <w:t xml:space="preserve"> </w:t>
+      </w:r>
+      <w:r>
+        <w:rPr>
+          <w:b/>
+        </w:rPr>
+        <w:t>${date_intake}</w:t>
+      </w:r>
+      <w:r>
+        <w:t xml:space="preserve">, </w:t>
+      </w:r>
+      <w:r>
+        <w:t>are in the confidential file of the Provincial Social Welfare and Development Office.</w:t>
+      </w:r>
+    </w:p>
+    <w:p>
+      <w:pPr>
+        <w:jc w:val="both"/>
+      </w:pPr>
+      <w:r>
+        <w:tab/>
+      </w:r>
+      <w:r>
+        <w:tab/>
+      </w:r>
+      <w:r>
+        <w:tab/>
+      </w:r>
+      <w:r>
+        <w:tab/>
+      </w:r>
+      <w:r>
+        <w:rPr>
+          <w:b/>
+        </w:rPr>
+        <w:tab/>
+      </w:r>
+      <w:r>
+        <w:rPr>
+          <w:b/>
+        </w:rPr>
+        <w:tab/>
+      </w:r>
+      <w:r>
+        <w:rPr>
+          <w:b/>
+        </w:rPr>
+        <w:tab/>
+      </w:r>
+      <w:r>
+        <w:rPr>
+          <w:b/>
+        </w:rPr>
+        <w:tab/>
+      </w:r>
+      <w:r>
+        <w:tab/>
+      </w:r>
+      <w:r>
+        <w:tab/>
+      </w:r>
+      <w:r>
+        <w:tab/>
+      </w:r>
+      <w:r>
+        <w:tab/>
+      </w:r>
+      <w:r>
+        <w:tab/>
+      </w:r>
+      <w:r>
+        <w:tab/>
+      </w:r>
+    </w:p>
+    <w:p>
+      <w:pPr>
+        <w:jc w:val="both"/>
+        <w:rPr>
+          <w:color w:val="000000"/>
+        </w:rPr>
+      </w:pPr>
+      <w:r>
+        <w:rPr>
+          <w:color w:val="000000"/>
+        </w:rPr>
+        <w:tab/>
+      </w:r>
+      <w:r>
+        <w:rPr>
+          <w:color w:val="000000"/>
+        </w:rPr>
+        <w:t>The client</w:t>
+      </w:r>
+      <w:r>
+        <w:rPr>
+          <w:color w:val="000000"/>
+        </w:rPr>
+        <w:t xml:space="preserve"> has been recommended for financial assistance</w:t>
+      </w:r>
+      <w:r>
+        <w:rPr>
+          <w:color w:val="000000"/>
+        </w:rPr>
+        <w:t xml:space="preserve">. </w:t>
+      </w:r>
+    </w:p>
+    <w:p>
+      <w:pPr>
+        <w:pStyle w:val="NoSpacing"/>
+        <w:jc w:val="both"/>
+        <w:rPr>
+          <w:color w:val="000000"/>
+        </w:rPr>
+      </w:pPr>
+      <w:bookmarkStart w:id="0" w:name="_GoBack"/>
+      <w:bookmarkEnd w:id="0"/>
+    </w:p>
+    <w:p>
+      <w:pPr>
+        <w:pStyle w:val="NoSpacing"/>
+        <w:jc w:val="both"/>
+        <w:rPr>
+          <w:color w:val="000000"/>
+        </w:rPr>
+      </w:pPr>
+      <w:r>
+        <w:rPr>
+          <w:color w:val="000000"/>
+        </w:rPr>
+        <w:tab/>
+      </w:r>
+      <w:r>
+        <w:rPr>
+          <w:b/>
+          <w:color w:val="000000"/>
+        </w:rPr>
+        <w:tab/>
+      </w:r>
+      <w:r>
+        <w:rPr>
+          <w:b/>
+          <w:color w:val="000000"/>
+        </w:rPr>
+        <w:tab/>
+      </w:r>
+      <w:r>
+        <w:rPr>
+          <w:b/>
+          <w:color w:val="000000"/>
+        </w:rPr>
+        <w:tab/>
+      </w:r>
+      <w:r>
+        <w:rPr>
+          <w:b/>
+          <w:color w:val="000000"/>
+        </w:rPr>
+        <w:tab/>
+      </w:r>
+      <w:r>
+        <w:rPr>
+          <w:b/>
+          <w:color w:val="000000"/>
+        </w:rPr>
+        <w:tab/>
+      </w:r>
+      <w:r>
+        <w:rPr>
+          <w:color w:val="000000"/>
+        </w:rPr>
+        <w:tab/>
+      </w:r>
+      <w:r>
+        <w:rPr>
+          <w:color w:val="000000"/>
+        </w:rPr>
+        <w:tab/>
+      </w:r>
+    </w:p>
+    <w:p>
+      <w:pPr>
+        <w:pStyle w:val="NoSpacing"/>
+        <w:jc w:val="both"/>
+        <w:rPr>
+          <w:color w:val="000000"/>
+        </w:rPr>
+      </w:pPr>
+    </w:p>
+    <w:p>
+      <w:pPr>
+        <w:pStyle w:val="NoSpacing"/>
+        <w:jc w:val="both"/>
+        <w:rPr>
+          <w:color w:val="000000"/>
+        </w:rPr>
+      </w:pPr>
+      <w:r>
+        <w:rPr>
+          <w:color w:val="000000"/>
+        </w:rPr>
+        <w:tab/>
+      </w:r>
+      <w:r>
+        <w:rPr>
+          <w:color w:val="000000"/>
+        </w:rPr>
+        <w:tab/>
+      </w:r>
+      <w:r>
+        <w:rPr>
+          <w:color w:val="000000"/>
+        </w:rPr>
+        <w:tab/>
+      </w:r>
+      <w:r>
+        <w:rPr>
+          <w:color w:val="000000"/>
+        </w:rPr>
+        <w:tab/>
+      </w:r>
+      <w:r>
+        <w:rPr>
+          <w:b/>
+          <w:color w:val="000000"/>
+        </w:rPr>
+        <w:tab/>
+      </w:r>
+      <w:r>
+        <w:rPr>
+          <w:b/>
+          <w:color w:val="000000"/>
+        </w:rPr>
+        <w:tab/>
+      </w:r>
+      <w:r>
+        <w:rPr>
+          <w:b/>
+          <w:color w:val="000000"/>
+        </w:rPr>
+        <w:tab/>
+      </w:r>
+      <w:r>
+        <w:rPr>
+          <w:b/>
+          <w:color w:val="000000"/>
+        </w:rPr>
+        <w:tab/>
+      </w:r>
+      <w:r>
+        <w:rPr>
+          <w:b/>
+          <w:color w:val="000000"/>
+        </w:rPr>
+        <w:tab/>
+      </w:r>
+      <w:r>
+        <w:rPr>
+          <w:b/>
+          <w:color w:val="000000"/>
+        </w:rPr>
+        <w:tab/>
+      </w:r>
+    </w:p>
+    <w:p>
+      <w:pPr>
+        <w:pStyle w:val="NoSpacing"/>
+        <w:ind w:left="720" w:firstLine="4140"/>
+        <w:jc w:val="both"/>
+        <w:rPr>
+          <w:color w:val="000000"/>
+        </w:rPr>
+      </w:pPr>
+      <w:r>
+        <w:rPr>
+          <w:b/>
+          <w:color w:val="000000"/>
+        </w:rPr>
+        <w:t xml:space="preserve">                      </w:t>
+      </w:r>
+      <w:r>
+        <w:rPr>
+          <w:b/>
+          <w:color w:val="000000"/>
+        </w:rPr>
+        <w:t>${first_name} ${middle_name}</w:t>
+      </w:r>
+      <w:r>
+        <w:rPr>
+          <w:color w:val="000000"/>
+        </w:rPr>
+        <w:t xml:space="preserve">. </w:t>
+      </w:r>
+      <w:r>
+        <w:rPr>
+          <w:b/>
+          <w:color w:val="000000"/>
+        </w:rPr>
+        <w:t>${last_name}</w:t>
+      </w:r>
+      <w:r>
+        <w:rPr>
+          <w:color w:val="000000"/>
+        </w:rPr>
+        <w:t xml:space="preserve">       </w:t>
+      </w:r>
+      <w:r>
+        <w:rPr>
+          <w:color w:val="000000"/>
+        </w:rPr>
+        <w:tab/>
+      </w:r>
+      <w:r>
+        <w:rPr>
+          <w:color w:val="000000"/>
+        </w:rPr>
+        <w:tab/>
+      </w:r>
+      <w:r>
+        <w:rPr>
+          <w:color w:val="000000"/>
+        </w:rPr>
+        <w:tab/>
+      </w:r>
+      <w:r>
+        <w:rPr>
+          <w:color w:val="000000"/>
+        </w:rPr>
+        <w:tab/>
+      </w:r>
+      <w:r>
+        <w:rPr>
+          <w:color w:val="000000"/>
+        </w:rPr>
+        <w:tab/>
+      </w:r>
+      <w:r>
+        <w:rPr>
+          <w:color w:val="000000"/>
+        </w:rPr>
+        <w:tab/>
+      </w:r>
+      <w:r>
+        <w:rPr>
+          <w:color w:val="000000"/>
+        </w:rPr>
+        <w:tab/>
+      </w:r>
+      <w:r>
+        <w:rPr>
+          <w:color w:val="000000"/>
+        </w:rPr>
+        <w:tab/>
+      </w:r>
+      <w:r>
+        <w:rPr>
+          <w:b/>
+          <w:color w:val="000000"/>
+        </w:rPr>
+        <w:tab/>
+      </w:r>
+      <w:r>
+        <w:rPr>
+          <w:color w:val="000000"/>
+        </w:rPr>
+        <w:tab/>
+      </w:r>
+      <w:r>
+        <w:rPr>
+          <w:color w:val="000000"/>
+        </w:rPr>
+        <w:tab/>
+      </w:r>
+      <w:r>
+        <w:rPr>
+          <w:color w:val="000000"/>
+        </w:rPr>
+        <w:tab/>
+      </w:r>
+      <w:r>
+        <w:rPr>
+          <w:color w:val="000000"/>
+        </w:rPr>
+        <w:tab/>
+      </w:r>
+      <w:r>
+        <w:rPr>
+          <w:color w:val="000000"/>
+        </w:rPr>
+        <w:tab/>
+      </w:r>
+      <w:r>
+        <w:rPr>
+          <w:color w:val="000000"/>
+        </w:rPr>
+        <w:tab/>
+        <w:t xml:space="preserve">   </w:t>
+      </w:r>
+      <w:r>
+        <w:rPr>
+          <w:color w:val="000000"/>
+        </w:rPr>
+        <w:tab/>
+        <w:t xml:space="preserve">                               Client </w:t>
+      </w:r>
+    </w:p>
+    <w:p>
+      <w:pPr>
+        <w:pStyle w:val="NoSpacing"/>
+        <w:jc w:val="both"/>
+        <w:rPr>
+          <w:color w:val="000000"/>
+        </w:rPr>
+      </w:pPr>
+      <w:r>
+        <w:rPr>
+          <w:color w:val="000000"/>
+        </w:rPr>
+        <w:t xml:space="preserve"> </w:t>
+      </w:r>
+    </w:p>
+    <w:p>
+      <w:pPr>
+        <w:pStyle w:val="NoSpacing"/>
+        <w:jc w:val="both"/>
+        <w:rPr>
+          <w:color w:val="000000"/>
+        </w:rPr>
+      </w:pPr>
+    </w:p>
+    <w:p>
+      <w:pPr>
+        <w:pStyle w:val="NoSpacing"/>
+        <w:rPr>
+          <w:b/>
+          <w:color w:val="000000"/>
+        </w:rPr>
+      </w:pPr>
+      <w:r>
+        <w:rPr>
+          <w:b/>
+          <w:color w:val="000000"/>
+        </w:rPr>
+        <w:t xml:space="preserve">RECORDS AND </w:t>
+      </w:r>
+      <w:r>
+        <w:rPr>
+          <w:b/>
+          <w:color w:val="000000"/>
+        </w:rPr>
+        <w:t xml:space="preserve">INTAKE </w:t>
+      </w:r>
+      <w:r>
+        <w:rPr>
+          <w:b/>
+          <w:color w:val="000000"/>
+        </w:rPr>
+        <w:t>REVIEWED</w:t>
+      </w:r>
+      <w:r>
+        <w:rPr>
+          <w:b/>
+          <w:color w:val="000000"/>
+        </w:rPr>
+        <w:t xml:space="preserve">  </w:t>
+      </w:r>
+    </w:p>
+    <w:p>
+      <w:pPr>
+        <w:pStyle w:val="NoSpacing"/>
+        <w:rPr>
+          <w:color w:val="000000"/>
+        </w:rPr>
+      </w:pPr>
+    </w:p>
+    <w:p>
+      <w:pPr>
+        <w:pStyle w:val="NoSpacing"/>
+        <w:rPr>
+          <w:color w:val="000000"/>
+        </w:rPr>
+      </w:pPr>
+    </w:p>
+    <w:p>
+      <w:pPr>
+        <w:ind w:left="2880" w:firstLine="720"/>
+        <w:jc w:val="both"/>
+        <w:rPr>
+          <w:rFonts w:eastAsia="Calibri"/>
+          <w:color w:val="000000"/>
+        </w:rPr>
+      </w:pPr>
+    </w:p>
+    <w:p>
+      <w:pPr>
+        <w:ind w:left="2880" w:firstLine="720"/>
+        <w:jc w:val="both"/>
+        <w:rPr>
+          <w:rFonts w:eastAsia="Calibri"/>
+          <w:color w:val="000000"/>
+        </w:rPr>
+      </w:pPr>
+    </w:p>
+    <w:p>
+      <w:pPr>
+        <w:tabs>
+          <w:tab w:val="left" w:pos="5385"/>
+        </w:tabs>
+        <w:ind w:left="2880" w:firstLine="720"/>
+        <w:jc w:val="both"/>
+        <w:rPr>
+          <w:rFonts w:eastAsia="Calibri"/>
+          <w:b/>
+          <w:color w:val="000000"/>
+          <w:u w:val="single"/>
+        </w:rPr>
+      </w:pPr>
+    </w:p>
+    <w:p>
+      <w:pPr>
+        <w:tabs>
+          <w:tab w:val="left" w:pos="5385"/>
+        </w:tabs>
+        <w:ind w:left="2880" w:firstLine="720"/>
+        <w:jc w:val="both"/>
+        <w:rPr>
+          <w:rFonts w:eastAsia="Calibri"/>
+          <w:b/>
+          <w:color w:val="000000"/>
+          <w:u w:val="single"/>
+        </w:rPr>
+      </w:pPr>
+      <w:r>
+        <w:rPr>
+          <w:rFonts w:eastAsia="Calibri"/>
+          <w:b/>
+          <w:color w:val="000000"/>
+        </w:rPr>
+        <w:t xml:space="preserve">               </w:t>
+      </w:r>
+      <w:r>
+        <w:rPr>
+          <w:rFonts w:eastAsia="Calibri"/>
+          <w:b/>
+          <w:color w:val="000000"/>
+        </w:rPr>
+        <w:t xml:space="preserve">            </w:t>
+      </w:r>
+      <w:r>
+        <w:rPr>
+          <w:rFonts w:eastAsia="Calibri"/>
+          <w:b/>
+          <w:color w:val="000000"/>
+          <w:u w:val="single"/>
+        </w:rPr>
+        <w:t>HERSHE L</w:t>
+      </w:r>
+      <w:r>
+        <w:rPr>
+          <w:rFonts w:eastAsia="Calibri"/>
+          <w:b/>
+          <w:color w:val="000000"/>
+          <w:u w:val="single"/>
+        </w:rPr>
+        <w:t>ORENZANA-</w:t>
+      </w:r>
+      <w:r>
+        <w:rPr>
+          <w:rFonts w:eastAsia="Calibri"/>
+          <w:b/>
+          <w:color w:val="000000"/>
+          <w:u w:val="single"/>
+        </w:rPr>
+        <w:t>NUÑEZ, RSW</w:t>
+      </w:r>
+    </w:p>
+    <w:p>
+      <w:pPr>
+        <w:ind w:left="360"/>
+        <w:jc w:val="both"/>
+      </w:pPr>
+      <w:r>
+        <w:rPr>
+          <w:b/>
+        </w:rPr>
+        <w:tab/>
+      </w:r>
+      <w:r>
+        <w:rPr>
+          <w:b/>
+        </w:rPr>
+        <w:tab/>
+      </w:r>
+      <w:r>
+        <w:tab/>
+      </w:r>
+      <w:r>
+        <w:tab/>
+        <w:t xml:space="preserve">                          </w:t>
+      </w:r>
+      <w:r>
+        <w:t>Provincial Social</w:t>
+      </w:r>
+      <w:r>
+        <w:t xml:space="preserve"> Welfare and Dev’t Officer</w:t>
+      </w:r>
+    </w:p>
+    <w:p>
+      <w:pPr>
+        <w:tabs>
+          <w:tab w:val="left" w:pos="720"/>
+          <w:tab w:val="left" w:pos="1440"/>
+          <w:tab w:val="left" w:pos="2160"/>
+          <w:tab w:val="left" w:pos="2880"/>
+          <w:tab w:val="left" w:pos="3600"/>
+          <w:tab w:val="left" w:pos="4320"/>
+          <w:tab w:val="center" w:pos="5040"/>
+        </w:tabs>
+      </w:pPr>
+      <w:r>
+        <w:tab/>
+      </w:r>
+      <w:r>
+        <w:tab/>
+      </w:r>
+      <w:r>
+        <w:tab/>
+      </w:r>
+      <w:r>
+        <w:tab/>
+      </w:r>
+      <w:r>
+        <w:tab/>
+      </w:r>
+      <w:r>
+        <w:tab/>
+      </w:r>
+      <w:r>
+        <w:tab/>
+        <w:t xml:space="preserve">                  </w:t>
+      </w:r>
+      <w:r>
+        <w:rPr>
+          <w:i/>
+          <w:iCs/>
+          <w:color w:val="000000" w:themeColor="text1"/>
+          <w:sz w:val="22"/>
+          <w:szCs w:val="22"/>
+        </w:rPr>
+        <w:t>PRC Lic No. 0009119</w:t>
+      </w:r>
+    </w:p>
+    <w:p>
+      <w:pPr>
+        <w:jc w:val="center"/>
+        <w:rPr>
+          <w:i/>
+          <w:iCs/>
+          <w:color w:val="000000" w:themeColor="text1"/>
+          <w:sz w:val="22"/>
+          <w:szCs w:val="22"/>
+        </w:rPr>
+      </w:pPr>
+      <w:r>
+        <w:rPr>
+          <w:i/>
+          <w:iCs/>
+          <w:color w:val="000000" w:themeColor="text1"/>
+          <w:sz w:val="22"/>
+          <w:szCs w:val="22"/>
+        </w:rPr>
+        <w:t xml:space="preserve">                                  </w:t>
+      </w:r>
+      <w:r>
+        <w:rPr>
+          <w:i/>
+          <w:iCs/>
+          <w:color w:val="000000" w:themeColor="text1"/>
+          <w:sz w:val="22"/>
+          <w:szCs w:val="22"/>
+        </w:rPr>
+        <w:t xml:space="preserve">                         </w:t>
+      </w:r>
+      <w:r>
+        <w:rPr>
+          <w:i/>
+          <w:iCs/>
+          <w:color w:val="000000" w:themeColor="text1"/>
+          <w:sz w:val="22"/>
+          <w:szCs w:val="22"/>
+        </w:rPr>
+        <w:t>Valid until November 28, 2024</w:t>
+      </w:r>
+    </w:p>
+    <w:p>
+      <w:pPr>
+        <w:tabs>
+          <w:tab w:val="left" w:pos="720"/>
+          <w:tab w:val="left" w:pos="1440"/>
+          <w:tab w:val="left" w:pos="2160"/>
+          <w:tab w:val="left" w:pos="2880"/>
+          <w:tab w:val="left" w:pos="3600"/>
+          <w:tab w:val="left" w:pos="4320"/>
+          <w:tab w:val="center" w:pos="5040"/>
+        </w:tabs>
+      </w:pPr>
+    </w:p>
+    <w:p>
+      <w:pPr>
+        <w:pStyle w:val="NoSpacing"/>
+        <w:jc w:val="center"/>
+        <w:rPr>
+          <w:color w:val="000000"/>
+        </w:rPr>
+      </w:pPr>
+    </w:p>
+    <w:p>
+      <w:pPr>
+        <w:pStyle w:val="NoSpacing"/>
+        <w:rPr>
+          <w:b/>
+          <w:color w:val="000000"/>
+        </w:rPr>
+      </w:pPr>
+      <w:r>
+        <w:rPr>
+          <w:b/>
+          <w:color w:val="000000"/>
+        </w:rPr>
+        <w:t>Approved:</w:t>
+      </w:r>
+    </w:p>
+    <w:p>
+      <w:pPr>
+        <w:pStyle w:val="NoSpacing"/>
+        <w:rPr>
+          <w:color w:val="000000"/>
+        </w:rPr>
+      </w:pPr>
+    </w:p>
+    <w:p>
+      <w:pPr>
+        <w:pStyle w:val="NoSpacing"/>
+        <w:rPr>
+          <w:color w:val="000000"/>
+        </w:rPr>
+      </w:pPr>
+    </w:p>
+    <w:p>
+      <w:pPr>
+        <w:pStyle w:val="NoSpacing"/>
+        <w:rPr>
+          <w:b/>
+          <w:color w:val="000000"/>
+          <w:u w:val="single"/>
+        </w:rPr>
+      </w:pPr>
+      <w:r>
+        <w:rPr>
+          <w:b/>
+          <w:color w:val="000000"/>
+        </w:rPr>
+        <w:tab/>
+      </w:r>
+      <w:r>
+        <w:rPr>
+          <w:b/>
+          <w:color w:val="000000"/>
+        </w:rPr>
+        <w:tab/>
+      </w:r>
+    </w:p>
+    <w:p>
+      <w:pPr>
+        <w:pStyle w:val="NoSpacing"/>
+        <w:ind w:left="720" w:firstLine="720"/>
+        <w:rPr>
+          <w:b/>
+          <w:color w:val="000000"/>
+          <w:u w:val="single"/>
+        </w:rPr>
+      </w:pPr>
+      <w:r>
+        <w:rPr>
+          <w:b/>
+          <w:color w:val="000000"/>
+          <w:u w:val="single"/>
+        </w:rPr>
+        <w:t>ALEXANDER T. PIMENTEL</w:t>
+      </w:r>
+    </w:p>
+    <w:p>
+      <w:pPr>
+        <w:pStyle w:val="NoSpacing"/>
+        <w:ind w:left="720" w:firstLine="360"/>
+        <w:rPr>
+          <w:color w:val="000000"/>
+        </w:rPr>
+      </w:pPr>
+      <w:r>
+        <w:rPr>
+          <w:color w:val="000000"/>
+        </w:rPr>
+        <w:t xml:space="preserve">                Provincial Governor</w:t>
+      </w:r>
+    </w:p>
+    <w:p>
+      <w:pPr>
+        <w:pStyle w:val="NoSpacing"/>
+        <w:ind w:left="720" w:firstLine="360"/>
+        <w:rPr>
+          <w:color w:val="000000"/>
+        </w:rPr>
+      </w:pPr>
     </w:p>
     <w:p>
       <w:pPr>
@@ -2574,6 +3946,21 @@
       <w:color w:val="808080"/>
     </w:rPr>
   </w:style>
+  <w:style w:type="paragraph" w:styleId="NoSpacing">
+    <w:name w:val="No Spacing"/>
+    <w:uiPriority w:val="1"/>
+    <w:qFormat/>
+    <w:rsid w:val="00067184"/>
+    <w:pPr>
+      <w:spacing w:after="0" w:line="240" w:lineRule="auto"/>
+    </w:pPr>
+    <w:rPr>
+      <w:rFonts w:ascii="Times New Roman" w:eastAsia="Times New Roman" w:hAnsi="Times New Roman" w:cs="Times New Roman"/>
+      <w:sz w:val="24"/>
+      <w:szCs w:val="24"/>
+      <w:lang w:val="en-US"/>
+    </w:rPr>
+  </w:style>
 </w:styles>
 </file>
 
@@ -2725,9 +4112,13 @@
     <w:rsid w:val="0008417E"/>
     <w:rsid w:val="000A3AF6"/>
     <w:rsid w:val="000C2EAF"/>
+    <w:rsid w:val="00126020"/>
     <w:rsid w:val="00157E5D"/>
     <w:rsid w:val="00167B93"/>
+    <w:rsid w:val="001D3CB4"/>
+    <w:rsid w:val="00204B49"/>
     <w:rsid w:val="0046726C"/>
+    <w:rsid w:val="0048235B"/>
     <w:rsid w:val="00495CE3"/>
     <w:rsid w:val="00561C33"/>
     <w:rsid w:val="00580239"/>
@@ -2736,6 +4127,7 @@
     <w:rsid w:val="006956DC"/>
     <w:rsid w:val="00815B3A"/>
     <w:rsid w:val="008661DA"/>
+    <w:rsid w:val="008A5F5E"/>
     <w:rsid w:val="008D0CDB"/>
     <w:rsid w:val="009408C3"/>
     <w:rsid w:val="00984D83"/>
@@ -2746,6 +4138,7 @@
     <w:rsid w:val="00AB0788"/>
     <w:rsid w:val="00AF638B"/>
     <w:rsid w:val="00B60B59"/>
+    <w:rsid w:val="00B71C5E"/>
     <w:rsid w:val="00B90DD0"/>
     <w:rsid w:val="00BD5758"/>
     <w:rsid w:val="00C465BE"/>
@@ -2760,6 +4153,7 @@
     <w:rsid w:val="00E40659"/>
     <w:rsid w:val="00E716D0"/>
     <w:rsid w:val="00EA5BB6"/>
+    <w:rsid w:val="00EA6394"/>
     <w:rsid w:val="00EB5933"/>
     <w:rsid w:val="00F65A6F"/>
     <w:rsid w:val="00FA6CEF"/>
@@ -3212,7 +4606,7 @@
     <w:basedOn w:val="DefaultParagraphFont"/>
     <w:uiPriority w:val="99"/>
     <w:semiHidden/>
-    <w:rsid w:val="008D0CDB"/>
+    <w:rsid w:val="00204B49"/>
     <w:rPr>
       <w:color w:val="808080"/>
     </w:rPr>
@@ -3268,6 +4662,50 @@
   <w:style w:type="paragraph" w:customStyle="1" w:styleId="86FA2897EFA84A8FBED3C37A2F6A825E">
     <w:name w:val="86FA2897EFA84A8FBED3C37A2F6A825E"/>
     <w:rsid w:val="008D0CDB"/>
+  </w:style>
+  <w:style w:type="paragraph" w:customStyle="1" w:styleId="D56452B27E614185BF19E20AAC10DB3F">
+    <w:name w:val="D56452B27E614185BF19E20AAC10DB3F"/>
+    <w:rsid w:val="00204B49"/>
+  </w:style>
+  <w:style w:type="paragraph" w:customStyle="1" w:styleId="C60697ABE25648FEAA15F335AAD371B6">
+    <w:name w:val="C60697ABE25648FEAA15F335AAD371B6"/>
+    <w:rsid w:val="00204B49"/>
+  </w:style>
+  <w:style w:type="paragraph" w:customStyle="1" w:styleId="DE91B23D47704731BA849304015FBCE8">
+    <w:name w:val="DE91B23D47704731BA849304015FBCE8"/>
+    <w:rsid w:val="00204B49"/>
+  </w:style>
+  <w:style w:type="paragraph" w:customStyle="1" w:styleId="1137D574CA0C4A7E97467000BE3A9477">
+    <w:name w:val="1137D574CA0C4A7E97467000BE3A9477"/>
+    <w:rsid w:val="00204B49"/>
+  </w:style>
+  <w:style w:type="paragraph" w:customStyle="1" w:styleId="3592EB1E40B9478DAF77B81DE7849A38">
+    <w:name w:val="3592EB1E40B9478DAF77B81DE7849A38"/>
+    <w:rsid w:val="00204B49"/>
+  </w:style>
+  <w:style w:type="paragraph" w:customStyle="1" w:styleId="F2143DEA0FA24ACD859EF3D244CE5955">
+    <w:name w:val="F2143DEA0FA24ACD859EF3D244CE5955"/>
+    <w:rsid w:val="00204B49"/>
+  </w:style>
+  <w:style w:type="paragraph" w:customStyle="1" w:styleId="CA3A3B92CECE4C2D8786536ED4AC986E">
+    <w:name w:val="CA3A3B92CECE4C2D8786536ED4AC986E"/>
+    <w:rsid w:val="00204B49"/>
+  </w:style>
+  <w:style w:type="paragraph" w:customStyle="1" w:styleId="6A28D0952AFA46EA95F96E0CC5BBE2F9">
+    <w:name w:val="6A28D0952AFA46EA95F96E0CC5BBE2F9"/>
+    <w:rsid w:val="00204B49"/>
+  </w:style>
+  <w:style w:type="paragraph" w:customStyle="1" w:styleId="9B2D0824928A48E1A8307989392A448A">
+    <w:name w:val="9B2D0824928A48E1A8307989392A448A"/>
+    <w:rsid w:val="00204B49"/>
+  </w:style>
+  <w:style w:type="paragraph" w:customStyle="1" w:styleId="137FCEF94E474BC8A6B96BF599AA2F29">
+    <w:name w:val="137FCEF94E474BC8A6B96BF599AA2F29"/>
+    <w:rsid w:val="00204B49"/>
+  </w:style>
+  <w:style w:type="paragraph" w:customStyle="1" w:styleId="DCCD4ADE711F450EA8C4F727872B10D2">
+    <w:name w:val="DCCD4ADE711F450EA8C4F727872B10D2"/>
+    <w:rsid w:val="00204B49"/>
   </w:style>
 </w:styles>
 </file>
@@ -3542,9 +4980,9 @@
 
 <file path=customXml/item1.xml><?xml version="1.0" encoding="utf-8"?>
 <CoverPageProperties xmlns="http://schemas.microsoft.com/office/2006/coverPageProps">
-  <PublishDate/>
+  <PublishDate>${date_intake}</PublishDate>
   <Abstract/>
-  <CompanyAddress>${municipality}</CompanyAddress>
+  <CompanyAddress>${barangay} ${municipality}</CompanyAddress>
   <CompanyPhone/>
   <CompanyFax/>
   <CompanyEmail/>

</xml_diff>

<commit_message>
coded auto-tab when it saves in intake module.
</commit_message>
<xml_diff>
--- a/public/word-template/intake-sheet.docx
+++ b/public/word-template/intake-sheet.docx
@@ -45,7 +45,7 @@
                     </pic:cNvPicPr>
                   </pic:nvPicPr>
                   <pic:blipFill>
-                    <a:blip r:embed="rId8" cstate="print">
+                    <a:blip r:embed="rId9" cstate="print">
                       <a:extLst>
                         <a:ext uri="{28A0092B-C50C-407E-A947-70E740481C1C}">
                           <a14:useLocalDpi xmlns:a14="http://schemas.microsoft.com/office/drawing/2010/main" val="0"/>
@@ -116,7 +116,7 @@
                     </pic:cNvPicPr>
                   </pic:nvPicPr>
                   <pic:blipFill>
-                    <a:blip r:embed="rId9" cstate="print">
+                    <a:blip r:embed="rId10" cstate="print">
                       <a:extLst>
                         <a:ext uri="{28A0092B-C50C-407E-A947-70E740481C1C}">
                           <a14:useLocalDpi xmlns:a14="http://schemas.microsoft.com/office/drawing/2010/main" val="0"/>
@@ -1374,6 +1374,7 @@
     </w:p>
     <w:p>
       <w:pPr>
+        <w:pStyle w:val="ListParagraph"/>
         <w:ind w:left="1080"/>
         <w:jc w:val="both"/>
         <w:rPr>
@@ -1417,12 +1418,6 @@
       <w:pPr>
         <w:ind w:left="1080"/>
         <w:jc w:val="both"/>
-      </w:pPr>
-    </w:p>
-    <w:p>
-      <w:pPr>
-        <w:ind w:left="1080"/>
-        <w:jc w:val="both"/>
         <w:rPr>
           <w:sz w:val="20"/>
           <w:szCs w:val="20"/>
@@ -1440,6 +1435,8 @@
       <w:pPr>
         <w:jc w:val="both"/>
       </w:pPr>
+      <w:bookmarkStart w:id="0" w:name="_GoBack"/>
+      <w:bookmarkEnd w:id="0"/>
     </w:p>
     <w:p>
       <w:pPr>
@@ -1480,6 +1477,60 @@
           <w:b/>
         </w:rPr>
       </w:pPr>
+      <w:r>
+        <w:rPr>
+          <w:b/>
+          <w:noProof/>
+          <w:lang w:val="en-PH" w:eastAsia="en-PH"/>
+        </w:rPr>
+        <w:pict>
+          <v:shapetype id="_x0000_t202" coordsize="21600,21600" o:spt="202" path="m,l,21600r21600,l21600,xe">
+            <v:stroke joinstyle="miter"/>
+            <v:path gradientshapeok="t" o:connecttype="rect"/>
+          </v:shapetype>
+          <v:shape id="_x0000_s1031" type="#_x0000_t202" style="position:absolute;margin-left:300.7pt;margin-top:10.6pt;width:186.1pt;height:48.6pt;z-index:251669504;visibility:visible;mso-height-percent:200;mso-wrap-distance-left:9pt;mso-wrap-distance-top:3.6pt;mso-wrap-distance-right:9pt;mso-wrap-distance-bottom:3.6pt;mso-position-horizontal-relative:text;mso-position-vertical-relative:text;mso-height-percent:200;mso-width-relative:margin;mso-height-relative:margin;v-text-anchor:top" stroked="f">
+            <v:textbox style="mso-next-textbox:#_x0000_s1031;mso-fit-shape-to-text:t">
+              <w:txbxContent>
+                <w:p>
+                  <w:pPr>
+                    <w:pStyle w:val="NoSpacing"/>
+                    <w:jc w:val="center"/>
+                    <w:rPr>
+                      <w:b/>
+                      <w:color w:val="000000"/>
+                      <w:u w:val="single"/>
+                    </w:rPr>
+                  </w:pPr>
+                  <w:r>
+                    <w:rPr>
+                      <w:b/>
+                      <w:color w:val="000000"/>
+                      <w:u w:val="single"/>
+                    </w:rPr>
+                    <w:t>${first_name} ${middle_name}. ${last_name}</w:t>
+                  </w:r>
+                </w:p>
+                <w:p>
+                  <w:pPr>
+                    <w:pStyle w:val="NoSpacing"/>
+                    <w:jc w:val="center"/>
+                    <w:rPr>
+                      <w:color w:val="000000"/>
+                    </w:rPr>
+                  </w:pPr>
+                  <w:r>
+                    <w:rPr>
+                      <w:color w:val="000000"/>
+                    </w:rPr>
+                    <w:t>Client</w:t>
+                  </w:r>
+                </w:p>
+              </w:txbxContent>
+            </v:textbox>
+            <w10:wrap type="square"/>
+          </v:shape>
+        </w:pict>
+      </w:r>
     </w:p>
     <w:p>
       <w:pPr>
@@ -1540,28 +1591,24 @@
         <w:rPr>
           <w:b/>
         </w:rPr>
-        <w:t xml:space="preserve">Attested by:  </w:t>
-      </w:r>
-      <w:r>
-        <w:rPr>
-          <w:b/>
-          <w:u w:val="single"/>
-        </w:rPr>
-        <w:t>${first_name} ${middle_name}. ${last_name}</w:t>
-      </w:r>
-    </w:p>
-    <w:p>
-      <w:pPr>
-        <w:jc w:val="both"/>
-      </w:pPr>
-      <w:r>
-        <w:t xml:space="preserve">          PSWDO Staff                                                                  </w:t>
-      </w:r>
-      <w:r>
-        <w:t xml:space="preserve">                    </w:t>
-      </w:r>
-      <w:r>
-        <w:t xml:space="preserve">Client  </w:t>
+        <w:t xml:space="preserve">Attested by: </w:t>
+      </w:r>
+      <w:r>
+        <w:rPr>
+          <w:b/>
+        </w:rPr>
+        <w:t xml:space="preserve">  </w:t>
+      </w:r>
+    </w:p>
+    <w:p>
+      <w:pPr>
+        <w:jc w:val="both"/>
+      </w:pPr>
+      <w:r>
+        <w:t xml:space="preserve">          PSWDO Staff                                  </w:t>
+      </w:r>
+      <w:r>
+        <w:t xml:space="preserve">                              </w:t>
       </w:r>
     </w:p>
     <w:p>
@@ -1588,15 +1635,31 @@
         <w:jc w:val="both"/>
         <w:rPr>
           <w:b/>
+        </w:rPr>
+      </w:pPr>
+      <w:r>
+        <w:rPr>
+          <w:b/>
+        </w:rPr>
+        <w:t xml:space="preserve">                                     </w:t>
+      </w:r>
+    </w:p>
+    <w:p>
+      <w:pPr>
+        <w:jc w:val="both"/>
+        <w:rPr>
+          <w:b/>
+        </w:rPr>
+      </w:pPr>
+    </w:p>
+    <w:p>
+      <w:pPr>
+        <w:jc w:val="both"/>
+        <w:rPr>
+          <w:b/>
           <w:sz w:val="12"/>
         </w:rPr>
       </w:pPr>
-      <w:r>
-        <w:rPr>
-          <w:b/>
-        </w:rPr>
-        <w:t xml:space="preserve">                                     </w:t>
-      </w:r>
     </w:p>
     <w:p>
       <w:pPr>
@@ -1831,62 +1894,30 @@
     </w:p>
     <w:p>
       <w:pPr>
-        <w:ind w:left="1080"/>
-        <w:jc w:val="both"/>
-      </w:pPr>
-    </w:p>
-    <w:p>
-      <w:pPr>
-        <w:ind w:left="1080"/>
-        <w:jc w:val="both"/>
-      </w:pPr>
-    </w:p>
-    <w:p>
-      <w:pPr>
-        <w:ind w:left="1080"/>
-        <w:jc w:val="both"/>
-      </w:pPr>
-    </w:p>
-    <w:p>
-      <w:pPr>
-        <w:ind w:left="1080"/>
-        <w:jc w:val="both"/>
-      </w:pPr>
-    </w:p>
-    <w:p>
-      <w:pPr>
-        <w:ind w:left="1080"/>
-        <w:jc w:val="both"/>
-      </w:pPr>
-    </w:p>
-    <w:p>
-      <w:pPr>
-        <w:ind w:left="1080"/>
-        <w:jc w:val="both"/>
-      </w:pPr>
-    </w:p>
-    <w:p>
-      <w:pPr>
-        <w:ind w:left="1080"/>
-        <w:jc w:val="both"/>
-      </w:pPr>
-    </w:p>
-    <w:p>
-      <w:pPr>
-        <w:ind w:left="1080"/>
-        <w:jc w:val="both"/>
-      </w:pPr>
-    </w:p>
-    <w:p>
-      <w:pPr>
-        <w:ind w:left="1080"/>
-        <w:jc w:val="both"/>
-      </w:pPr>
-    </w:p>
-    <w:p>
-      <w:pPr>
-        <w:ind w:left="1080"/>
-        <w:jc w:val="both"/>
+        <w:spacing w:after="160" w:line="259" w:lineRule="auto"/>
+      </w:pPr>
+      <w:r>
+        <w:br w:type="page"/>
+      </w:r>
+    </w:p>
+    <w:p>
+      <w:pPr>
+        <w:jc w:val="center"/>
+        <w:rPr>
+          <w:b/>
+          <w:sz w:val="25"/>
+          <w:szCs w:val="25"/>
+        </w:rPr>
+      </w:pPr>
+    </w:p>
+    <w:p>
+      <w:pPr>
+        <w:jc w:val="center"/>
+        <w:rPr>
+          <w:b/>
+          <w:sz w:val="25"/>
+          <w:szCs w:val="25"/>
+        </w:rPr>
       </w:pPr>
     </w:p>
     <w:p>
@@ -1932,7 +1963,7 @@
                     </pic:cNvPicPr>
                   </pic:nvPicPr>
                   <pic:blipFill>
-                    <a:blip r:embed="rId8" cstate="print">
+                    <a:blip r:embed="rId9" cstate="print">
                       <a:extLst>
                         <a:ext uri="{28A0092B-C50C-407E-A947-70E740481C1C}">
                           <a14:useLocalDpi xmlns:a14="http://schemas.microsoft.com/office/drawing/2010/main" val="0"/>
@@ -2003,7 +2034,7 @@
                     </pic:cNvPicPr>
                   </pic:nvPicPr>
                   <pic:blipFill>
-                    <a:blip r:embed="rId9" cstate="print">
+                    <a:blip r:embed="rId10" cstate="print">
                       <a:extLst>
                         <a:ext uri="{28A0092B-C50C-407E-A947-70E740481C1C}">
                           <a14:useLocalDpi xmlns:a14="http://schemas.microsoft.com/office/drawing/2010/main" val="0"/>
@@ -2497,8 +2528,6 @@
           <w:color w:val="000000"/>
         </w:rPr>
       </w:pPr>
-      <w:bookmarkStart w:id="0" w:name="_GoBack"/>
-      <w:bookmarkEnd w:id="0"/>
     </w:p>
     <w:p>
       <w:pPr>
@@ -2510,6 +2539,54 @@
       </w:pPr>
       <w:r>
         <w:rPr>
+          <w:noProof/>
+        </w:rPr>
+        <w:pict>
+          <v:shape id="Text Box 2" o:spid="_x0000_s1029" type="#_x0000_t202" style="position:absolute;left:0;text-align:left;margin-left:279.7pt;margin-top:17.5pt;width:201.85pt;height:49.35pt;z-index:251668480;visibility:visible;mso-height-percent:200;mso-wrap-distance-left:9pt;mso-wrap-distance-top:3.6pt;mso-wrap-distance-right:9pt;mso-wrap-distance-bottom:3.6pt;mso-position-horizontal-relative:text;mso-position-vertical-relative:text;mso-height-percent:200;mso-width-relative:margin;mso-height-relative:margin;v-text-anchor:top" stroked="f">
+            <v:textbox style="mso-fit-shape-to-text:t">
+              <w:txbxContent>
+                <w:p>
+                  <w:pPr>
+                    <w:pStyle w:val="NoSpacing"/>
+                    <w:jc w:val="center"/>
+                    <w:rPr>
+                      <w:b/>
+                      <w:color w:val="000000"/>
+                      <w:u w:val="single"/>
+                    </w:rPr>
+                  </w:pPr>
+                  <w:r>
+                    <w:rPr>
+                      <w:b/>
+                      <w:color w:val="000000"/>
+                      <w:u w:val="single"/>
+                    </w:rPr>
+                    <w:t>${first_name} ${middle_name}. ${last_name}</w:t>
+                  </w:r>
+                </w:p>
+                <w:p>
+                  <w:pPr>
+                    <w:pStyle w:val="NoSpacing"/>
+                    <w:jc w:val="center"/>
+                    <w:rPr>
+                      <w:color w:val="000000"/>
+                    </w:rPr>
+                  </w:pPr>
+                  <w:r>
+                    <w:rPr>
+                      <w:color w:val="000000"/>
+                    </w:rPr>
+                    <w:t>Client</w:t>
+                  </w:r>
+                </w:p>
+              </w:txbxContent>
+            </v:textbox>
+            <w10:wrap type="square"/>
+          </v:shape>
+        </w:pict>
+      </w:r>
+      <w:r>
+        <w:rPr>
           <w:color w:val="000000"/>
         </w:rPr>
         <w:tab/>
@@ -2649,144 +2726,71 @@
     <w:p>
       <w:pPr>
         <w:pStyle w:val="NoSpacing"/>
-        <w:ind w:left="720" w:firstLine="4140"/>
-        <w:jc w:val="both"/>
-        <w:rPr>
-          <w:color w:val="000000"/>
-        </w:rPr>
-      </w:pPr>
-      <w:r>
-        <w:rPr>
-          <w:b/>
-          <w:color w:val="000000"/>
-        </w:rPr>
-        <w:t xml:space="preserve">                      </w:t>
-      </w:r>
-      <w:r>
-        <w:rPr>
-          <w:b/>
-          <w:color w:val="000000"/>
-        </w:rPr>
-        <w:t>${first_name} ${middle_name}</w:t>
-      </w:r>
-      <w:r>
-        <w:rPr>
-          <w:color w:val="000000"/>
-        </w:rPr>
-        <w:t xml:space="preserve">. </w:t>
-      </w:r>
-      <w:r>
-        <w:rPr>
-          <w:b/>
-          <w:color w:val="000000"/>
-        </w:rPr>
-        <w:t>${last_name}</w:t>
-      </w:r>
-      <w:r>
-        <w:rPr>
-          <w:color w:val="000000"/>
-        </w:rPr>
-        <w:t xml:space="preserve">       </w:t>
-      </w:r>
-      <w:r>
-        <w:rPr>
-          <w:color w:val="000000"/>
-        </w:rPr>
-        <w:tab/>
-      </w:r>
-      <w:r>
-        <w:rPr>
-          <w:color w:val="000000"/>
-        </w:rPr>
-        <w:tab/>
-      </w:r>
-      <w:r>
-        <w:rPr>
-          <w:color w:val="000000"/>
-        </w:rPr>
-        <w:tab/>
-      </w:r>
-      <w:r>
-        <w:rPr>
-          <w:color w:val="000000"/>
-        </w:rPr>
-        <w:tab/>
-      </w:r>
-      <w:r>
-        <w:rPr>
-          <w:color w:val="000000"/>
-        </w:rPr>
-        <w:tab/>
-      </w:r>
-      <w:r>
-        <w:rPr>
-          <w:color w:val="000000"/>
-        </w:rPr>
-        <w:tab/>
-      </w:r>
-      <w:r>
-        <w:rPr>
-          <w:color w:val="000000"/>
-        </w:rPr>
-        <w:tab/>
-      </w:r>
-      <w:r>
-        <w:rPr>
-          <w:color w:val="000000"/>
-        </w:rPr>
-        <w:tab/>
-      </w:r>
-      <w:r>
-        <w:rPr>
-          <w:b/>
-          <w:color w:val="000000"/>
-        </w:rPr>
-        <w:tab/>
-      </w:r>
-      <w:r>
-        <w:rPr>
-          <w:color w:val="000000"/>
-        </w:rPr>
-        <w:tab/>
-      </w:r>
-      <w:r>
-        <w:rPr>
-          <w:color w:val="000000"/>
-        </w:rPr>
-        <w:tab/>
-      </w:r>
-      <w:r>
-        <w:rPr>
-          <w:color w:val="000000"/>
-        </w:rPr>
-        <w:tab/>
-      </w:r>
-      <w:r>
-        <w:rPr>
-          <w:color w:val="000000"/>
-        </w:rPr>
-        <w:tab/>
-      </w:r>
-      <w:r>
-        <w:rPr>
-          <w:color w:val="000000"/>
-        </w:rPr>
-        <w:tab/>
-      </w:r>
-      <w:r>
-        <w:rPr>
-          <w:color w:val="000000"/>
-        </w:rPr>
-        <w:tab/>
-        <w:t xml:space="preserve">   </w:t>
-      </w:r>
-      <w:r>
-        <w:rPr>
-          <w:color w:val="000000"/>
-        </w:rPr>
-        <w:tab/>
-        <w:t xml:space="preserve">                               Client </w:t>
-      </w:r>
+        <w:jc w:val="both"/>
+        <w:rPr>
+          <w:b/>
+          <w:color w:val="000000"/>
+          <w:u w:val="single"/>
+        </w:rPr>
+      </w:pPr>
+      <w:r>
+        <w:rPr>
+          <w:b/>
+          <w:color w:val="000000"/>
+        </w:rPr>
+        <w:tab/>
+      </w:r>
+      <w:r>
+        <w:rPr>
+          <w:b/>
+          <w:color w:val="000000"/>
+        </w:rPr>
+        <w:tab/>
+      </w:r>
+      <w:r>
+        <w:rPr>
+          <w:b/>
+          <w:color w:val="000000"/>
+        </w:rPr>
+        <w:tab/>
+      </w:r>
+      <w:r>
+        <w:rPr>
+          <w:b/>
+          <w:color w:val="000000"/>
+        </w:rPr>
+        <w:tab/>
+      </w:r>
+      <w:r>
+        <w:rPr>
+          <w:b/>
+          <w:color w:val="000000"/>
+        </w:rPr>
+        <w:tab/>
+      </w:r>
+      <w:r>
+        <w:rPr>
+          <w:b/>
+          <w:color w:val="000000"/>
+        </w:rPr>
+        <w:tab/>
+      </w:r>
+      <w:r>
+        <w:rPr>
+          <w:b/>
+          <w:color w:val="000000"/>
+        </w:rPr>
+        <w:tab/>
+      </w:r>
+    </w:p>
+    <w:p>
+      <w:pPr>
+        <w:pStyle w:val="NoSpacing"/>
+        <w:jc w:val="both"/>
+        <w:rPr>
+          <w:color w:val="000000"/>
+        </w:rPr>
+      </w:pPr>
     </w:p>
     <w:p>
       <w:pPr>
@@ -2981,6 +2985,12 @@
       <w:r>
         <w:tab/>
         <w:t xml:space="preserve">                          </w:t>
+      </w:r>
+      <w:r>
+        <w:t xml:space="preserve">            </w:t>
+      </w:r>
+      <w:r>
+        <w:t xml:space="preserve"> </w:t>
       </w:r>
       <w:r>
         <w:t>Provincial Social</w:t>
@@ -3021,7 +3031,10 @@
       </w:r>
       <w:r>
         <w:tab/>
-        <w:t xml:space="preserve">                  </w:t>
+        <w:t xml:space="preserve">              </w:t>
+      </w:r>
+      <w:r>
+        <w:t xml:space="preserve"> </w:t>
       </w:r>
       <w:r>
         <w:rPr>
@@ -3064,6 +3077,26 @@
           <w:szCs w:val="22"/>
         </w:rPr>
         <w:t xml:space="preserve">                         </w:t>
+      </w:r>
+      <w:r>
+        <w:rPr>
+          <w:i/>
+          <w:iCs/>
+          <w:color w:val="000000" w:themeColor="text1"/>
+          <w:sz w:val="22"/>
+          <w:szCs w:val="22"/>
+        </w:rPr>
+        <w:t xml:space="preserve">     </w:t>
+      </w:r>
+      <w:r>
+        <w:rPr>
+          <w:i/>
+          <w:iCs/>
+          <w:color w:val="000000" w:themeColor="text1"/>
+          <w:sz w:val="22"/>
+          <w:szCs w:val="22"/>
+        </w:rPr>
+        <w:t xml:space="preserve"> </w:t>
       </w:r>
       <w:r>
         <w:rPr>
@@ -4111,38 +4144,52 @@
     <w:rsid w:val="000568C9"/>
     <w:rsid w:val="0008417E"/>
     <w:rsid w:val="000A3AF6"/>
+    <w:rsid w:val="000C1685"/>
     <w:rsid w:val="000C2EAF"/>
     <w:rsid w:val="00126020"/>
+    <w:rsid w:val="00131802"/>
     <w:rsid w:val="00157E5D"/>
     <w:rsid w:val="00167B93"/>
     <w:rsid w:val="001D3CB4"/>
     <w:rsid w:val="00204B49"/>
+    <w:rsid w:val="00387B0C"/>
     <w:rsid w:val="0046726C"/>
     <w:rsid w:val="0048235B"/>
+    <w:rsid w:val="00495A5D"/>
     <w:rsid w:val="00495CE3"/>
+    <w:rsid w:val="004A6B44"/>
     <w:rsid w:val="00561C33"/>
     <w:rsid w:val="00580239"/>
     <w:rsid w:val="006845B7"/>
     <w:rsid w:val="006875AC"/>
     <w:rsid w:val="006956DC"/>
+    <w:rsid w:val="00774A3B"/>
     <w:rsid w:val="00815B3A"/>
     <w:rsid w:val="008661DA"/>
     <w:rsid w:val="008A5F5E"/>
+    <w:rsid w:val="008D0780"/>
     <w:rsid w:val="008D0CDB"/>
     <w:rsid w:val="009408C3"/>
     <w:rsid w:val="00984D83"/>
+    <w:rsid w:val="009A70FA"/>
     <w:rsid w:val="009B644A"/>
     <w:rsid w:val="009D1019"/>
+    <w:rsid w:val="009F4219"/>
     <w:rsid w:val="00A5217E"/>
     <w:rsid w:val="00A552AA"/>
     <w:rsid w:val="00AB0788"/>
+    <w:rsid w:val="00AC53A4"/>
     <w:rsid w:val="00AF638B"/>
     <w:rsid w:val="00B60B59"/>
     <w:rsid w:val="00B71C5E"/>
     <w:rsid w:val="00B90DD0"/>
     <w:rsid w:val="00BD5758"/>
+    <w:rsid w:val="00C146B0"/>
+    <w:rsid w:val="00C404D7"/>
     <w:rsid w:val="00C465BE"/>
     <w:rsid w:val="00C51E1E"/>
+    <w:rsid w:val="00C63374"/>
+    <w:rsid w:val="00CA7AFB"/>
     <w:rsid w:val="00D3341A"/>
     <w:rsid w:val="00D73391"/>
     <w:rsid w:val="00D90936"/>
@@ -4155,6 +4202,7 @@
     <w:rsid w:val="00EA5BB6"/>
     <w:rsid w:val="00EA6394"/>
     <w:rsid w:val="00EB5933"/>
+    <w:rsid w:val="00EE5241"/>
     <w:rsid w:val="00F65A6F"/>
     <w:rsid w:val="00FA6CEF"/>
     <w:rsid w:val="00FB6994"/>
@@ -4989,10 +5037,22 @@
 </CoverPageProperties>
 </file>
 
+<file path=customXml/item2.xml><?xml version="1.0" encoding="utf-8"?>
+<b:Sources xmlns:b="http://schemas.openxmlformats.org/officeDocument/2006/bibliography" xmlns="http://schemas.openxmlformats.org/officeDocument/2006/bibliography" SelectedStyle="\APASixthEditionOfficeOnline.xsl" StyleName="APA" Version="6"/>
+</file>
+
 <file path=customXml/itemProps1.xml><?xml version="1.0" encoding="utf-8"?>
 <ds:datastoreItem xmlns:ds="http://schemas.openxmlformats.org/officeDocument/2006/customXml" ds:itemID="{55AF091B-3C7A-41E3-B477-F2FDAA23CFDA}">
   <ds:schemaRefs>
     <ds:schemaRef ds:uri="http://schemas.microsoft.com/office/2006/coverPageProps"/>
   </ds:schemaRefs>
 </ds:datastoreItem>
+</file>
+
+<file path=customXml/itemProps2.xml><?xml version="1.0" encoding="utf-8"?>
+<ds:datastoreItem xmlns:ds="http://schemas.openxmlformats.org/officeDocument/2006/customXml" ds:itemID="{5B3E5386-6EB9-48A6-8B96-0FF54C4F63D9}">
+  <ds:schemaRefs>
+    <ds:schemaRef ds:uri="http://schemas.openxmlformats.org/officeDocument/2006/bibliography"/>
+  </ds:schemaRefs>
+</ds:datastoreItem>
 </file>
</xml_diff>

<commit_message>
removed delete button and deleted_at column in database from maintenance modules and unused vue files.
</commit_message>
<xml_diff>
--- a/public/word-template/intake-sheet.docx
+++ b/public/word-template/intake-sheet.docx
@@ -1435,8 +1435,6 @@
       <w:pPr>
         <w:jc w:val="both"/>
       </w:pPr>
-      <w:bookmarkStart w:id="0" w:name="_GoBack"/>
-      <w:bookmarkEnd w:id="0"/>
     </w:p>
     <w:p>
       <w:pPr>
@@ -1488,7 +1486,85 @@
             <v:stroke joinstyle="miter"/>
             <v:path gradientshapeok="t" o:connecttype="rect"/>
           </v:shapetype>
-          <v:shape id="_x0000_s1031" type="#_x0000_t202" style="position:absolute;margin-left:300.7pt;margin-top:10.6pt;width:186.1pt;height:48.6pt;z-index:251669504;visibility:visible;mso-height-percent:200;mso-wrap-distance-left:9pt;mso-wrap-distance-top:3.6pt;mso-wrap-distance-right:9pt;mso-wrap-distance-bottom:3.6pt;mso-position-horizontal-relative:text;mso-position-vertical-relative:text;mso-height-percent:200;mso-width-relative:margin;mso-height-relative:margin;v-text-anchor:top" stroked="f">
+          <v:shape id="_x0000_s1035" type="#_x0000_t202" style="position:absolute;margin-left:-.05pt;margin-top:10.9pt;width:188.25pt;height:47.25pt;z-index:251671552;visibility:visible;mso-wrap-distance-left:9pt;mso-wrap-distance-top:3.6pt;mso-wrap-distance-right:9pt;mso-wrap-distance-bottom:3.6pt;mso-position-horizontal-relative:text;mso-position-vertical-relative:text;mso-width-relative:margin;mso-height-relative:margin;v-text-anchor:top" stroked="f">
+            <v:textbox style="mso-next-textbox:#_x0000_s1035">
+              <w:txbxContent>
+                <w:p>
+                  <w:pPr>
+                    <w:pStyle w:val="NoSpacing"/>
+                    <w:jc w:val="center"/>
+                    <w:rPr>
+                      <w:b/>
+                      <w:color w:val="000000"/>
+                      <w:u w:val="single"/>
+                    </w:rPr>
+                  </w:pPr>
+                  <w:r>
+                    <w:rPr>
+                      <w:b/>
+                      <w:color w:val="000000"/>
+                      <w:u w:val="single"/>
+                    </w:rPr>
+                    <w:t>${created_by}</w:t>
+                  </w:r>
+                </w:p>
+                <w:p>
+                  <w:pPr>
+                    <w:pStyle w:val="NoSpacing"/>
+                    <w:jc w:val="center"/>
+                    <w:rPr>
+                      <w:color w:val="000000"/>
+                    </w:rPr>
+                  </w:pPr>
+                  <w:r>
+                    <w:t>PSWDO Staff</w:t>
+                  </w:r>
+                </w:p>
+              </w:txbxContent>
+            </v:textbox>
+            <w10:wrap type="square"/>
+          </v:shape>
+        </w:pict>
+      </w:r>
+      <w:r>
+        <w:rPr>
+          <w:noProof/>
+          <w:lang w:val="en-PH" w:eastAsia="en-PH"/>
+        </w:rPr>
+        <w:pict>
+          <v:shape id="_x0000_s1033" type="#_x0000_t202" style="position:absolute;margin-left:230.95pt;margin-top:10.7pt;width:89.35pt;height:21pt;z-index:251670528;visibility:visible;mso-height-percent:200;mso-wrap-distance-left:9pt;mso-wrap-distance-top:3.6pt;mso-wrap-distance-right:9pt;mso-wrap-distance-bottom:3.6pt;mso-position-horizontal-relative:text;mso-position-vertical-relative:text;mso-height-percent:200;mso-width-relative:margin;mso-height-relative:margin;v-text-anchor:top" stroked="f">
+            <v:textbox style="mso-next-textbox:#_x0000_s1033;mso-fit-shape-to-text:t">
+              <w:txbxContent>
+                <w:p>
+                  <w:pPr>
+                    <w:pStyle w:val="NoSpacing"/>
+                    <w:jc w:val="center"/>
+                    <w:rPr>
+                      <w:color w:val="000000"/>
+                    </w:rPr>
+                  </w:pPr>
+                  <w:r>
+                    <w:rPr>
+                      <w:b/>
+                      <w:color w:val="000000"/>
+                    </w:rPr>
+                    <w:t>Attested by:</w:t>
+                  </w:r>
+                </w:p>
+              </w:txbxContent>
+            </v:textbox>
+            <w10:wrap type="square"/>
+          </v:shape>
+        </w:pict>
+      </w:r>
+      <w:r>
+        <w:rPr>
+          <w:b/>
+          <w:noProof/>
+          <w:lang w:val="en-PH" w:eastAsia="en-PH"/>
+        </w:rPr>
+        <w:pict>
+          <v:shape id="_x0000_s1031" type="#_x0000_t202" style="position:absolute;margin-left:324.7pt;margin-top:10.6pt;width:162.1pt;height:48.6pt;z-index:251669504;visibility:visible;mso-height-percent:200;mso-wrap-distance-left:9pt;mso-wrap-distance-top:3.6pt;mso-wrap-distance-right:9pt;mso-wrap-distance-bottom:3.6pt;mso-position-horizontal-relative:text;mso-position-vertical-relative:text;mso-height-percent:200;mso-width-relative:margin;mso-height-relative:margin;v-text-anchor:top" stroked="f">
             <v:textbox style="mso-next-textbox:#_x0000_s1031;mso-fit-shape-to-text:t">
               <w:txbxContent>
                 <w:p>
@@ -1542,44 +1618,7 @@
         <w:rPr>
           <w:b/>
         </w:rPr>
-        <w:t xml:space="preserve"> </w:t>
-      </w:r>
-      <w:sdt>
-        <w:sdtPr>
-          <w:rPr>
-            <w:b/>
-            <w:u w:val="single"/>
-          </w:rPr>
-          <w:id w:val="291023825"/>
-          <w:placeholder>
-            <w:docPart w:val="E0B906DD92104BE4839C8490A2A06B65"/>
-          </w:placeholder>
-          <w:dropDownList>
-            <w:listItem w:value="Choose an item."/>
-            <w:listItem w:displayText="JUNIE, JR. A. BAPOR, RSW" w:value="JUNIE, JR. A. BAPOR, RSW"/>
-            <w:listItem w:displayText="JIMMY N. DE JULIAN" w:value="JIMMY N. DE JULIAN"/>
-            <w:listItem w:displayText="PAUL D. SOLIS" w:value="PAUL D. SOLIS"/>
-            <w:listItem w:displayText="SHIELA ANN G. LAURENTE" w:value="SHIELA ANN G. LAURENTE"/>
-            <w:listItem w:displayText="CYD T. PEREZ" w:value="CYD T. PEREZ"/>
-            <w:listItem w:displayText="MA. PAULA S. GALLARDO, RSW" w:value="MA. PAULA S. GALLARDO, RSW"/>
-          </w:dropDownList>
-        </w:sdtPr>
-        <w:sdtEndPr/>
-        <w:sdtContent>
-          <w:r>
-            <w:rPr>
-              <w:b/>
-              <w:u w:val="single"/>
-            </w:rPr>
-            <w:t>JUNIE, JR. A. BAPOR, RSW</w:t>
-          </w:r>
-        </w:sdtContent>
-      </w:sdt>
-      <w:r>
-        <w:rPr>
-          <w:b/>
-        </w:rPr>
-        <w:t xml:space="preserve">        </w:t>
+        <w:t xml:space="preserve">     </w:t>
       </w:r>
       <w:r>
         <w:rPr>
@@ -1591,12 +1630,6 @@
         <w:rPr>
           <w:b/>
         </w:rPr>
-        <w:t xml:space="preserve">Attested by: </w:t>
-      </w:r>
-      <w:r>
-        <w:rPr>
-          <w:b/>
-        </w:rPr>
         <w:t xml:space="preserve">  </w:t>
       </w:r>
     </w:p>
@@ -1605,7 +1638,7 @@
         <w:jc w:val="both"/>
       </w:pPr>
       <w:r>
-        <w:t xml:space="preserve">          PSWDO Staff                                  </w:t>
+        <w:t xml:space="preserve">                                </w:t>
       </w:r>
       <w:r>
         <w:t xml:space="preserve">                              </w:t>
@@ -1641,7 +1674,15 @@
         <w:rPr>
           <w:b/>
         </w:rPr>
-        <w:t xml:space="preserve">                                     </w:t>
+        <w:t xml:space="preserve">          </w:t>
+      </w:r>
+      <w:bookmarkStart w:id="0" w:name="_GoBack"/>
+      <w:bookmarkEnd w:id="0"/>
+      <w:r>
+        <w:rPr>
+          <w:b/>
+        </w:rPr>
+        <w:t xml:space="preserve">                           </w:t>
       </w:r>
     </w:p>
     <w:p>
@@ -4060,35 +4101,6 @@
         </w:p>
       </w:docPartBody>
     </w:docPart>
-    <w:docPart>
-      <w:docPartPr>
-        <w:name w:val="E0B906DD92104BE4839C8490A2A06B65"/>
-        <w:category>
-          <w:name w:val="General"/>
-          <w:gallery w:val="placeholder"/>
-        </w:category>
-        <w:types>
-          <w:type w:val="bbPlcHdr"/>
-        </w:types>
-        <w:behaviors>
-          <w:behavior w:val="content"/>
-        </w:behaviors>
-        <w:guid w:val="{620E4BB3-1217-4BAF-9689-A0BEE6CD9AD3}"/>
-      </w:docPartPr>
-      <w:docPartBody>
-        <w:p>
-          <w:pPr>
-            <w:pStyle w:val="E0B906DD92104BE4839C8490A2A06B65"/>
-          </w:pPr>
-          <w:r>
-            <w:rPr>
-              <w:rStyle w:val="PlaceholderText"/>
-            </w:rPr>
-            <w:t>Choose an item.</w:t>
-          </w:r>
-        </w:p>
-      </w:docPartBody>
-    </w:docPart>
   </w:docParts>
 </w:glossaryDocument>
 </file>
@@ -4147,6 +4159,7 @@
     <w:rsid w:val="000C1685"/>
     <w:rsid w:val="000C2EAF"/>
     <w:rsid w:val="00126020"/>
+    <w:rsid w:val="00130E0E"/>
     <w:rsid w:val="00131802"/>
     <w:rsid w:val="00157E5D"/>
     <w:rsid w:val="00167B93"/>
@@ -4158,12 +4171,17 @@
     <w:rsid w:val="00495A5D"/>
     <w:rsid w:val="00495CE3"/>
     <w:rsid w:val="004A6B44"/>
+    <w:rsid w:val="00525837"/>
     <w:rsid w:val="00561C33"/>
     <w:rsid w:val="00580239"/>
+    <w:rsid w:val="005C6CC0"/>
     <w:rsid w:val="006845B7"/>
     <w:rsid w:val="006875AC"/>
+    <w:rsid w:val="0069434C"/>
     <w:rsid w:val="006956DC"/>
+    <w:rsid w:val="00715381"/>
     <w:rsid w:val="00774A3B"/>
+    <w:rsid w:val="007E0975"/>
     <w:rsid w:val="00815B3A"/>
     <w:rsid w:val="008661DA"/>
     <w:rsid w:val="008A5F5E"/>
@@ -4180,6 +4198,7 @@
     <w:rsid w:val="00AB0788"/>
     <w:rsid w:val="00AC53A4"/>
     <w:rsid w:val="00AF638B"/>
+    <w:rsid w:val="00B56771"/>
     <w:rsid w:val="00B60B59"/>
     <w:rsid w:val="00B71C5E"/>
     <w:rsid w:val="00B90DD0"/>
@@ -4191,6 +4210,7 @@
     <w:rsid w:val="00C63374"/>
     <w:rsid w:val="00CA7AFB"/>
     <w:rsid w:val="00D3341A"/>
+    <w:rsid w:val="00D56596"/>
     <w:rsid w:val="00D73391"/>
     <w:rsid w:val="00D90936"/>
     <w:rsid w:val="00DB395C"/>
@@ -5050,7 +5070,7 @@
 </file>
 
 <file path=customXml/itemProps2.xml><?xml version="1.0" encoding="utf-8"?>
-<ds:datastoreItem xmlns:ds="http://schemas.openxmlformats.org/officeDocument/2006/customXml" ds:itemID="{5B3E5386-6EB9-48A6-8B96-0FF54C4F63D9}">
+<ds:datastoreItem xmlns:ds="http://schemas.openxmlformats.org/officeDocument/2006/customXml" ds:itemID="{F0D8C36D-966E-40F9-A50E-501AC4C53088}">
   <ds:schemaRefs>
     <ds:schemaRef ds:uri="http://schemas.openxmlformats.org/officeDocument/2006/bibliography"/>
   </ds:schemaRefs>

</xml_diff>

<commit_message>
fixed minor issues of displaying the chart on user dashboard and others.
</commit_message>
<xml_diff>
--- a/public/word-template/intake-sheet.docx
+++ b/public/word-template/intake-sheet.docx
@@ -1236,6 +1236,13 @@
                 <w:sz w:val="20"/>
                 <w:szCs w:val="20"/>
               </w:rPr>
+              <w:t>No</w:t>
+            </w:r>
+            <w:r>
+              <w:rPr>
+                <w:sz w:val="20"/>
+                <w:szCs w:val="20"/>
+              </w:rPr>
               <w:t>}</w:t>
             </w:r>
             <w:sdt>
@@ -1251,15 +1258,7 @@
                 <w:text/>
               </w:sdtPr>
               <w:sdtEndPr/>
-              <w:sdtContent>
-                <w:r>
-                  <w:rPr>
-                    <w:sz w:val="20"/>
-                    <w:szCs w:val="20"/>
-                  </w:rPr>
-                  <w:t xml:space="preserve"> years old</w:t>
-                </w:r>
-              </w:sdtContent>
+              <w:sdtContent/>
             </w:sdt>
           </w:p>
         </w:tc>
@@ -1674,15 +1673,7 @@
         <w:rPr>
           <w:b/>
         </w:rPr>
-        <w:t xml:space="preserve">          </w:t>
-      </w:r>
-      <w:bookmarkStart w:id="0" w:name="_GoBack"/>
-      <w:bookmarkEnd w:id="0"/>
-      <w:r>
-        <w:rPr>
-          <w:b/>
-        </w:rPr>
-        <w:t xml:space="preserve">                           </w:t>
+        <w:t xml:space="preserve">                                     </w:t>
       </w:r>
     </w:p>
     <w:p>
@@ -4163,8 +4154,10 @@
     <w:rsid w:val="00131802"/>
     <w:rsid w:val="00157E5D"/>
     <w:rsid w:val="00167B93"/>
+    <w:rsid w:val="001924F9"/>
     <w:rsid w:val="001D3CB4"/>
     <w:rsid w:val="00204B49"/>
+    <w:rsid w:val="00380B7B"/>
     <w:rsid w:val="00387B0C"/>
     <w:rsid w:val="0046726C"/>
     <w:rsid w:val="0048235B"/>
@@ -5070,7 +5063,7 @@
 </file>
 
 <file path=customXml/itemProps2.xml><?xml version="1.0" encoding="utf-8"?>
-<ds:datastoreItem xmlns:ds="http://schemas.openxmlformats.org/officeDocument/2006/customXml" ds:itemID="{F0D8C36D-966E-40F9-A50E-501AC4C53088}">
+<ds:datastoreItem xmlns:ds="http://schemas.openxmlformats.org/officeDocument/2006/customXml" ds:itemID="{B5B42AFA-B670-46F0-9AA7-3B0BF1C9D5DC}">
   <ds:schemaRefs>
     <ds:schemaRef ds:uri="http://schemas.openxmlformats.org/officeDocument/2006/bibliography"/>
   </ds:schemaRefs>

</xml_diff>

<commit_message>
added case number and case description data column and field in intake module.
</commit_message>
<xml_diff>
--- a/public/word-template/intake-sheet.docx
+++ b/public/word-template/intake-sheet.docx
@@ -313,32 +313,54 @@
         <w:rPr>
           <w:b/>
         </w:rPr>
-        <w:t>CASE NO._____</w:t>
-      </w:r>
-      <w:r>
-        <w:rPr>
-          <w:b/>
-        </w:rPr>
-        <w:t>___</w:t>
-      </w:r>
-      <w:r>
-        <w:rPr>
-          <w:b/>
-        </w:rPr>
-        <w:tab/>
-      </w:r>
-      <w:r>
-        <w:rPr>
-          <w:b/>
-        </w:rPr>
-        <w:tab/>
-      </w:r>
-      <w:r>
-        <w:rPr>
-          <w:b/>
-        </w:rPr>
-        <w:tab/>
-      </w:r>
+        <w:t>CASE NO.</w:t>
+      </w:r>
+      <w:r>
+        <w:rPr>
+          <w:b/>
+        </w:rPr>
+        <w:t xml:space="preserve"> </w:t>
+      </w:r>
+      <w:r>
+        <w:rPr>
+          <w:b/>
+          <w:u w:val="single"/>
+        </w:rPr>
+        <w:t>_</w:t>
+      </w:r>
+      <w:r>
+        <w:rPr>
+          <w:u w:val="single"/>
+        </w:rPr>
+        <w:t>${case_no}</w:t>
+      </w:r>
+      <w:r>
+        <w:rPr>
+          <w:b/>
+          <w:u w:val="single"/>
+        </w:rPr>
+        <w:t>_</w:t>
+      </w:r>
+      <w:r>
+        <w:rPr>
+          <w:b/>
+        </w:rPr>
+        <w:tab/>
+      </w:r>
+      <w:r>
+        <w:rPr>
+          <w:b/>
+        </w:rPr>
+        <w:tab/>
+      </w:r>
+      <w:r>
+        <w:rPr>
+          <w:b/>
+        </w:rPr>
+        <w:tab/>
+      </w:r>
+      <w:bookmarkStart w:id="0" w:name="_GoBack"/>
+      <w:bookmarkEnd w:id="0"/>
       <w:r>
         <w:rPr>
           <w:b/>
@@ -4147,6 +4169,7 @@
     <w:rsid w:val="000568C9"/>
     <w:rsid w:val="0008417E"/>
     <w:rsid w:val="000A3AF6"/>
+    <w:rsid w:val="000B0C48"/>
     <w:rsid w:val="000C1685"/>
     <w:rsid w:val="000C2EAF"/>
     <w:rsid w:val="00126020"/>
@@ -4174,6 +4197,7 @@
     <w:rsid w:val="006956DC"/>
     <w:rsid w:val="00715381"/>
     <w:rsid w:val="00774A3B"/>
+    <w:rsid w:val="007755FC"/>
     <w:rsid w:val="007E0975"/>
     <w:rsid w:val="00815B3A"/>
     <w:rsid w:val="008661DA"/>
@@ -5063,7 +5087,7 @@
 </file>
 
 <file path=customXml/itemProps2.xml><?xml version="1.0" encoding="utf-8"?>
-<ds:datastoreItem xmlns:ds="http://schemas.openxmlformats.org/officeDocument/2006/customXml" ds:itemID="{B5B42AFA-B670-46F0-9AA7-3B0BF1C9D5DC}">
+<ds:datastoreItem xmlns:ds="http://schemas.openxmlformats.org/officeDocument/2006/customXml" ds:itemID="{8B03DEFB-F68F-40B7-897B-AB4D22D4ACD1}">
   <ds:schemaRefs>
     <ds:schemaRef ds:uri="http://schemas.openxmlformats.org/officeDocument/2006/bibliography"/>
   </ds:schemaRefs>

</xml_diff>

<commit_message>
added public official and officer name for signatory in office charges module. coded for the function of IPs affiliation display in intake module.
</commit_message>
<xml_diff>
--- a/public/word-template/intake-sheet.docx
+++ b/public/word-template/intake-sheet.docx
@@ -359,8 +359,6 @@
         </w:rPr>
         <w:tab/>
       </w:r>
-      <w:bookmarkStart w:id="0" w:name="_GoBack"/>
-      <w:bookmarkEnd w:id="0"/>
       <w:r>
         <w:rPr>
           <w:b/>
@@ -3200,6 +3198,8 @@
         </w:rPr>
         <w:t>Approved:</w:t>
       </w:r>
+      <w:bookmarkStart w:id="0" w:name="_GoBack"/>
+      <w:bookmarkEnd w:id="0"/>
     </w:p>
     <w:p>
       <w:pPr>
@@ -3229,50 +3229,65 @@
       <w:r>
         <w:rPr>
           <w:b/>
-          <w:color w:val="000000"/>
-        </w:rPr>
-        <w:tab/>
-      </w:r>
-      <w:r>
-        <w:rPr>
-          <w:b/>
-          <w:color w:val="000000"/>
-        </w:rPr>
-        <w:tab/>
-      </w:r>
-    </w:p>
-    <w:p>
-      <w:pPr>
-        <w:pStyle w:val="NoSpacing"/>
-        <w:ind w:left="720" w:firstLine="720"/>
-        <w:rPr>
-          <w:b/>
+          <w:noProof/>
           <w:color w:val="000000"/>
           <w:u w:val="single"/>
-        </w:rPr>
-      </w:pPr>
-      <w:r>
-        <w:rPr>
-          <w:b/>
-          <w:color w:val="000000"/>
-          <w:u w:val="single"/>
-        </w:rPr>
-        <w:t>ALEXANDER T. PIMENTEL</w:t>
-      </w:r>
-    </w:p>
-    <w:p>
-      <w:pPr>
-        <w:pStyle w:val="NoSpacing"/>
-        <w:ind w:left="720" w:firstLine="360"/>
-        <w:rPr>
-          <w:color w:val="000000"/>
-        </w:rPr>
-      </w:pPr>
-      <w:r>
-        <w:rPr>
-          <w:color w:val="000000"/>
-        </w:rPr>
-        <w:t xml:space="preserve">                Provincial Governor</w:t>
+          <w:lang w:val="en-PH" w:eastAsia="en-PH"/>
+        </w:rPr>
+        <w:pict>
+          <v:shape id="_x0000_s1037" type="#_x0000_t202" style="position:absolute;margin-left:8.95pt;margin-top:14.3pt;width:265.5pt;height:47.25pt;z-index:251672576;visibility:visible;mso-wrap-distance-left:9pt;mso-wrap-distance-top:3.6pt;mso-wrap-distance-right:9pt;mso-wrap-distance-bottom:3.6pt;mso-position-horizontal-relative:text;mso-position-vertical-relative:text;mso-width-relative:margin;mso-height-relative:margin;v-text-anchor:top" stroked="f">
+            <v:textbox style="mso-next-textbox:#_x0000_s1037">
+              <w:txbxContent>
+                <w:p>
+                  <w:pPr>
+                    <w:pStyle w:val="NoSpacing"/>
+                    <w:jc w:val="center"/>
+                    <w:rPr>
+                      <w:b/>
+                      <w:color w:val="000000"/>
+                      <w:u w:val="single"/>
+                    </w:rPr>
+                  </w:pPr>
+                  <w:r>
+                    <w:rPr>
+                      <w:b/>
+                      <w:color w:val="000000"/>
+                      <w:u w:val="single"/>
+                    </w:rPr>
+                    <w:t>${fname} ${mname}. ${lname}</w:t>
+                  </w:r>
+                </w:p>
+                <w:p>
+                  <w:pPr>
+                    <w:pStyle w:val="NoSpacing"/>
+                    <w:jc w:val="center"/>
+                    <w:rPr>
+                      <w:color w:val="000000"/>
+                    </w:rPr>
+                  </w:pPr>
+                  <w:r>
+                    <w:t>${title}</w:t>
+                  </w:r>
+                </w:p>
+              </w:txbxContent>
+            </v:textbox>
+            <w10:wrap type="square"/>
+          </v:shape>
+        </w:pict>
+      </w:r>
+      <w:r>
+        <w:rPr>
+          <w:b/>
+          <w:color w:val="000000"/>
+        </w:rPr>
+        <w:tab/>
+      </w:r>
+      <w:r>
+        <w:rPr>
+          <w:b/>
+          <w:color w:val="000000"/>
+        </w:rPr>
+        <w:tab/>
       </w:r>
     </w:p>
     <w:p>
@@ -4234,8 +4249,10 @@
     <w:rsid w:val="00DB73F0"/>
     <w:rsid w:val="00DF2AD4"/>
     <w:rsid w:val="00E13B2A"/>
+    <w:rsid w:val="00E26F74"/>
     <w:rsid w:val="00E40659"/>
     <w:rsid w:val="00E716D0"/>
+    <w:rsid w:val="00E849F2"/>
     <w:rsid w:val="00EA5BB6"/>
     <w:rsid w:val="00EA6394"/>
     <w:rsid w:val="00EB5933"/>
@@ -5087,7 +5104,7 @@
 </file>
 
 <file path=customXml/itemProps2.xml><?xml version="1.0" encoding="utf-8"?>
-<ds:datastoreItem xmlns:ds="http://schemas.openxmlformats.org/officeDocument/2006/customXml" ds:itemID="{8B03DEFB-F68F-40B7-897B-AB4D22D4ACD1}">
+<ds:datastoreItem xmlns:ds="http://schemas.openxmlformats.org/officeDocument/2006/customXml" ds:itemID="{13FC7D54-2BCC-48DC-98C2-743112F55932}">
   <ds:schemaRefs>
     <ds:schemaRef ds:uri="http://schemas.openxmlformats.org/officeDocument/2006/bibliography"/>
   </ds:schemaRefs>

</xml_diff>

<commit_message>
Added family relationship model, resource and seeder. Fixed errors in various modules.
</commit_message>
<xml_diff>
--- a/public/word-template/intake-sheet.docx
+++ b/public/word-template/intake-sheet.docx
@@ -282,25 +282,16 @@
         </w:rPr>
         <w:t>INTAKE SHEET</w:t>
       </w:r>
-      <w:r>
+    </w:p>
+    <w:p>
+      <w:pPr>
+        <w:jc w:val="center"/>
         <w:rPr>
           <w:rFonts w:ascii="Alien Encounters Solid" w:hAnsi="Alien Encounters Solid"/>
           <w:b/>
           <w:sz w:val="32"/>
           <w:szCs w:val="32"/>
         </w:rPr>
-        <w:t xml:space="preserve"> 2024</w:t>
-      </w:r>
-    </w:p>
-    <w:p>
-      <w:pPr>
-        <w:jc w:val="center"/>
-        <w:rPr>
-          <w:rFonts w:ascii="Alien Encounters Solid" w:hAnsi="Alien Encounters Solid"/>
-          <w:b/>
-          <w:sz w:val="32"/>
-          <w:szCs w:val="32"/>
-        </w:rPr>
       </w:pPr>
     </w:p>
     <w:p>
@@ -383,47 +374,47 @@
       </w:r>
     </w:p>
     <w:p>
-      <w:pPr>
-        <w:jc w:val="both"/>
-        <w:rPr>
-          <w:u w:val="single"/>
-        </w:rPr>
-      </w:pPr>
-      <w:r>
-        <w:rPr>
-          <w:b/>
-        </w:rPr>
-        <w:tab/>
-      </w:r>
-      <w:r>
-        <w:rPr>
-          <w:b/>
-        </w:rPr>
-        <w:tab/>
-      </w:r>
-      <w:r>
-        <w:rPr>
-          <w:b/>
-        </w:rPr>
-        <w:tab/>
-      </w:r>
-      <w:r>
-        <w:rPr>
-          <w:b/>
-        </w:rPr>
-        <w:tab/>
-      </w:r>
-      <w:r>
-        <w:rPr>
-          <w:b/>
-        </w:rPr>
-        <w:tab/>
-      </w:r>
-      <w:r>
-        <w:rPr>
-          <w:b/>
-        </w:rPr>
-        <w:t xml:space="preserve">                             </w:t>
+      <w:r>
+        <w:rPr>
+          <w:b/>
+          <w:sz w:val="20"/>
+          <w:szCs w:val="20"/>
+        </w:rPr>
+        <w:t>TYPE OF CASE</w:t>
+      </w:r>
+      <w:r>
+        <w:rPr>
+          <w:b/>
+        </w:rPr>
+        <w:t>:</w:t>
+      </w:r>
+      <w:r>
+        <w:rPr>
+          <w:b/>
+        </w:rPr>
+        <w:t xml:space="preserve"> </w:t>
+      </w:r>
+      <w:r>
+        <w:rPr>
+          <w:b/>
+        </w:rPr>
+        <w:t xml:space="preserve"> </w:t>
+      </w:r>
+      <w:r>
+        <w:t>${caseType}</w:t>
+      </w:r>
+      <w:r>
+        <w:tab/>
+      </w:r>
+      <w:r>
+        <w:tab/>
+      </w:r>
+      <w:r>
+        <w:tab/>
+      </w:r>
+      <w:r>
+        <w:tab/>
+        <w:t xml:space="preserve">     </w:t>
       </w:r>
       <w:r>
         <w:rPr>
@@ -440,6 +431,13 @@
       <w:r>
         <w:t>${category}</w:t>
       </w:r>
+    </w:p>
+    <w:p>
+      <w:pPr>
+        <w:rPr>
+          <w:b/>
+        </w:rPr>
+      </w:pPr>
     </w:p>
     <w:p>
       <w:pPr>
@@ -515,16 +513,22 @@
         <w:t>${first_name}</w:t>
       </w:r>
       <w:r>
-        <w:t xml:space="preserve"> ${middle_name}.</w:t>
-      </w:r>
-      <w:r>
         <w:t xml:space="preserve"> </w:t>
       </w:r>
       <w:r>
+        <w:t>${middle_name}</w:t>
+      </w:r>
+      <w:r>
+        <w:t xml:space="preserve"> </w:t>
+      </w:r>
+      <w:r>
         <w:t>$</w:t>
       </w:r>
       <w:r>
         <w:t>{last_name}</w:t>
+      </w:r>
+      <w:r>
+        <w:t>${extn_name}</w:t>
       </w:r>
     </w:p>
     <w:p>
@@ -623,9 +627,6 @@
       </w:r>
       <w:r>
         <w:t>${age}</w:t>
-      </w:r>
-      <w:r>
-        <w:t xml:space="preserve"> years old</w:t>
       </w:r>
     </w:p>
     <w:p>
@@ -1602,7 +1603,33 @@
                       <w:color w:val="000000"/>
                       <w:u w:val="single"/>
                     </w:rPr>
-                    <w:t>${first_name} ${middle_name}. ${last_name}</w:t>
+                    <w:t>${first_name} ${middle_name}</w:t>
+                  </w:r>
+                  <w:r>
+                    <w:rPr>
+                      <w:b/>
+                      <w:color w:val="000000"/>
+                      <w:u w:val="single"/>
+                    </w:rPr>
+                    <w:t xml:space="preserve"> ${last_name}</w:t>
+                  </w:r>
+                  <w:r>
+                    <w:rPr>
+                      <w:b/>
+                      <w:color w:val="000000"/>
+                      <w:u w:val="single"/>
+                    </w:rPr>
+                    <w:t>${extn_name</w:t>
+                  </w:r>
+                  <w:bookmarkStart w:id="0" w:name="_GoBack"/>
+                  <w:bookmarkEnd w:id="0"/>
+                  <w:r>
+                    <w:rPr>
+                      <w:b/>
+                      <w:color w:val="000000"/>
+                      <w:u w:val="single"/>
+                    </w:rPr>
+                    <w:t>}</w:t>
                   </w:r>
                 </w:p>
                 <w:p>
@@ -2348,16 +2375,13 @@
         <w:rPr>
           <w:b/>
         </w:rPr>
-        <w:t xml:space="preserve"> ${middle_name}</w:t>
-      </w:r>
-      <w:r>
-        <w:t>.</w:t>
-      </w:r>
-      <w:r>
-        <w:rPr>
-          <w:b/>
-        </w:rPr>
-        <w:t xml:space="preserve"> ${last_name}</w:t>
+        <w:t xml:space="preserve"> ${middle_name} ${last_name}</w:t>
+      </w:r>
+      <w:r>
+        <w:rPr>
+          <w:b/>
+        </w:rPr>
+        <w:t>${extn_name}</w:t>
       </w:r>
       <w:r>
         <w:rPr>
@@ -2613,7 +2637,23 @@
                       <w:color w:val="000000"/>
                       <w:u w:val="single"/>
                     </w:rPr>
-                    <w:t>${first_name} ${middle_name}. ${last_name}</w:t>
+                    <w:t>${first_name} ${middle_name}</w:t>
+                  </w:r>
+                  <w:r>
+                    <w:rPr>
+                      <w:b/>
+                      <w:color w:val="000000"/>
+                      <w:u w:val="single"/>
+                    </w:rPr>
+                    <w:t xml:space="preserve"> ${last_name}</w:t>
+                  </w:r>
+                  <w:r>
+                    <w:rPr>
+                      <w:b/>
+                      <w:color w:val="000000"/>
+                      <w:u w:val="single"/>
+                    </w:rPr>
+                    <w:t>${extn_name}</w:t>
                   </w:r>
                 </w:p>
                 <w:p>
@@ -3198,8 +3238,6 @@
         </w:rPr>
         <w:t>Approved:</w:t>
       </w:r>
-      <w:bookmarkStart w:id="0" w:name="_GoBack"/>
-      <w:bookmarkEnd w:id="0"/>
     </w:p>
     <w:p>
       <w:pPr>
@@ -4181,16 +4219,20 @@
   </w:compat>
   <w:rsids>
     <w:rsidRoot w:val="000A3AF6"/>
+    <w:rsid w:val="00034704"/>
     <w:rsid w:val="000568C9"/>
     <w:rsid w:val="0008417E"/>
     <w:rsid w:val="000A3AF6"/>
     <w:rsid w:val="000B0C48"/>
     <w:rsid w:val="000C1685"/>
     <w:rsid w:val="000C2EAF"/>
+    <w:rsid w:val="001124E8"/>
     <w:rsid w:val="00126020"/>
+    <w:rsid w:val="001262EA"/>
     <w:rsid w:val="00130E0E"/>
     <w:rsid w:val="00131802"/>
     <w:rsid w:val="00157E5D"/>
+    <w:rsid w:val="00157FE0"/>
     <w:rsid w:val="00167B93"/>
     <w:rsid w:val="001924F9"/>
     <w:rsid w:val="001D3CB4"/>
@@ -4206,13 +4248,16 @@
     <w:rsid w:val="00561C33"/>
     <w:rsid w:val="00580239"/>
     <w:rsid w:val="005C6CC0"/>
+    <w:rsid w:val="00620850"/>
     <w:rsid w:val="006845B7"/>
     <w:rsid w:val="006875AC"/>
     <w:rsid w:val="0069434C"/>
     <w:rsid w:val="006956DC"/>
+    <w:rsid w:val="006E16B2"/>
     <w:rsid w:val="00715381"/>
     <w:rsid w:val="00774A3B"/>
     <w:rsid w:val="007755FC"/>
+    <w:rsid w:val="00791F9F"/>
     <w:rsid w:val="007E0975"/>
     <w:rsid w:val="00815B3A"/>
     <w:rsid w:val="008661DA"/>
@@ -4234,6 +4279,7 @@
     <w:rsid w:val="00B60B59"/>
     <w:rsid w:val="00B71C5E"/>
     <w:rsid w:val="00B90DD0"/>
+    <w:rsid w:val="00BD539C"/>
     <w:rsid w:val="00BD5758"/>
     <w:rsid w:val="00C146B0"/>
     <w:rsid w:val="00C404D7"/>
@@ -4241,6 +4287,7 @@
     <w:rsid w:val="00C51E1E"/>
     <w:rsid w:val="00C63374"/>
     <w:rsid w:val="00CA7AFB"/>
+    <w:rsid w:val="00D07B5A"/>
     <w:rsid w:val="00D3341A"/>
     <w:rsid w:val="00D56596"/>
     <w:rsid w:val="00D73391"/>
@@ -4253,10 +4300,14 @@
     <w:rsid w:val="00E40659"/>
     <w:rsid w:val="00E716D0"/>
     <w:rsid w:val="00E849F2"/>
+    <w:rsid w:val="00EA1C91"/>
     <w:rsid w:val="00EA5BB6"/>
     <w:rsid w:val="00EA6394"/>
     <w:rsid w:val="00EB5933"/>
     <w:rsid w:val="00EE5241"/>
+    <w:rsid w:val="00F043EF"/>
+    <w:rsid w:val="00F05C2C"/>
+    <w:rsid w:val="00F578CA"/>
     <w:rsid w:val="00F65A6F"/>
     <w:rsid w:val="00FA6CEF"/>
     <w:rsid w:val="00FB6994"/>
@@ -5104,7 +5155,7 @@
 </file>
 
 <file path=customXml/itemProps2.xml><?xml version="1.0" encoding="utf-8"?>
-<ds:datastoreItem xmlns:ds="http://schemas.openxmlformats.org/officeDocument/2006/customXml" ds:itemID="{13FC7D54-2BCC-48DC-98C2-743112F55932}">
+<ds:datastoreItem xmlns:ds="http://schemas.openxmlformats.org/officeDocument/2006/customXml" ds:itemID="{CAE873BD-C50C-42EC-A13F-384543C48FA9}">
   <ds:schemaRefs>
     <ds:schemaRef ds:uri="http://schemas.openxmlformats.org/officeDocument/2006/bibliography"/>
   </ds:schemaRefs>

</xml_diff>

<commit_message>
added deleted_by column and delete button in intake module. fixed issues in various modules to display the data.
</commit_message>
<xml_diff>
--- a/public/word-template/intake-sheet.docx
+++ b/public/word-template/intake-sheet.docx
@@ -1214,8 +1214,10 @@
                 <w:sz w:val="20"/>
                 <w:szCs w:val="20"/>
               </w:rPr>
-              <w:t xml:space="preserve"> ${middlename}.</w:t>
+              <w:t xml:space="preserve"> ${middlename}</w:t>
             </w:r>
+            <w:bookmarkStart w:id="0" w:name="_GoBack"/>
+            <w:bookmarkEnd w:id="0"/>
             <w:r>
               <w:rPr>
                 <w:sz w:val="20"/>
@@ -1619,17 +1621,7 @@
                       <w:color w:val="000000"/>
                       <w:u w:val="single"/>
                     </w:rPr>
-                    <w:t>${extn_name</w:t>
-                  </w:r>
-                  <w:bookmarkStart w:id="0" w:name="_GoBack"/>
-                  <w:bookmarkEnd w:id="0"/>
-                  <w:r>
-                    <w:rPr>
-                      <w:b/>
-                      <w:color w:val="000000"/>
-                      <w:u w:val="single"/>
-                    </w:rPr>
-                    <w:t>}</w:t>
+                    <w:t>${extn_name}</w:t>
                   </w:r>
                 </w:p>
                 <w:p>
@@ -4259,6 +4251,7 @@
     <w:rsid w:val="007755FC"/>
     <w:rsid w:val="00791F9F"/>
     <w:rsid w:val="007E0975"/>
+    <w:rsid w:val="007F78BE"/>
     <w:rsid w:val="00815B3A"/>
     <w:rsid w:val="008661DA"/>
     <w:rsid w:val="008A5F5E"/>
@@ -5155,7 +5148,7 @@
 </file>
 
 <file path=customXml/itemProps2.xml><?xml version="1.0" encoding="utf-8"?>
-<ds:datastoreItem xmlns:ds="http://schemas.openxmlformats.org/officeDocument/2006/customXml" ds:itemID="{CAE873BD-C50C-42EC-A13F-384543C48FA9}">
+<ds:datastoreItem xmlns:ds="http://schemas.openxmlformats.org/officeDocument/2006/customXml" ds:itemID="{05475971-7ABC-464D-9340-80B69A4F8ABF}">
   <ds:schemaRefs>
     <ds:schemaRef ds:uri="http://schemas.openxmlformats.org/officeDocument/2006/bibliography"/>
   </ds:schemaRefs>

</xml_diff>

<commit_message>
configured authorized acess of module per role, added show password, and fixed issues.
</commit_message>
<xml_diff>
--- a/public/word-template/intake-sheet.docx
+++ b/public/word-template/intake-sheet.docx
@@ -1216,8 +1216,6 @@
               </w:rPr>
               <w:t xml:space="preserve"> ${middlename}</w:t>
             </w:r>
-            <w:bookmarkStart w:id="0" w:name="_GoBack"/>
-            <w:bookmarkEnd w:id="0"/>
             <w:r>
               <w:rPr>
                 <w:sz w:val="20"/>
@@ -1954,7 +1952,7 @@
           <w:sz w:val="22"/>
           <w:szCs w:val="22"/>
         </w:rPr>
-        <w:t>Valid until November 28, 2024</w:t>
+        <w:t>Valid until November 28, 2027</w:t>
       </w:r>
     </w:p>
     <w:p>
@@ -2432,6 +2430,15 @@
         <w:t>${municipality}</w:t>
       </w:r>
       <w:r>
+        <w:rPr>
+          <w:b/>
+          <w:color w:val="000000" w:themeColor="text1"/>
+          <w:sz w:val="25"/>
+          <w:szCs w:val="25"/>
+        </w:rPr>
+        <w:t>, Surigao del Sur</w:t>
+      </w:r>
+      <w:r>
         <w:t xml:space="preserve"> has been found eligible for</w:t>
       </w:r>
       <w:r>
@@ -2944,6 +2951,8 @@
           <w:color w:val="000000"/>
         </w:rPr>
       </w:pPr>
+      <w:bookmarkStart w:id="0" w:name="_GoBack"/>
+      <w:bookmarkEnd w:id="0"/>
     </w:p>
     <w:p>
       <w:pPr>
@@ -3190,7 +3199,17 @@
           <w:sz w:val="22"/>
           <w:szCs w:val="22"/>
         </w:rPr>
-        <w:t>Valid until November 28, 2024</w:t>
+        <w:t xml:space="preserve">Valid </w:t>
+      </w:r>
+      <w:r>
+        <w:rPr>
+          <w:i/>
+          <w:iCs/>
+          <w:color w:val="000000" w:themeColor="text1"/>
+          <w:sz w:val="22"/>
+          <w:szCs w:val="22"/>
+        </w:rPr>
+        <w:t>until November 28, 2027</w:t>
       </w:r>
     </w:p>
     <w:p>
@@ -4257,12 +4276,14 @@
     <w:rsid w:val="008A5F5E"/>
     <w:rsid w:val="008D0780"/>
     <w:rsid w:val="008D0CDB"/>
+    <w:rsid w:val="009214F3"/>
     <w:rsid w:val="009408C3"/>
     <w:rsid w:val="00984D83"/>
     <w:rsid w:val="009A70FA"/>
     <w:rsid w:val="009B644A"/>
     <w:rsid w:val="009D1019"/>
     <w:rsid w:val="009F4219"/>
+    <w:rsid w:val="009F7585"/>
     <w:rsid w:val="00A5217E"/>
     <w:rsid w:val="00A552AA"/>
     <w:rsid w:val="00AB0788"/>
@@ -4271,6 +4292,7 @@
     <w:rsid w:val="00B56771"/>
     <w:rsid w:val="00B60B59"/>
     <w:rsid w:val="00B71C5E"/>
+    <w:rsid w:val="00B826CA"/>
     <w:rsid w:val="00B90DD0"/>
     <w:rsid w:val="00BD539C"/>
     <w:rsid w:val="00BD5758"/>
@@ -5148,7 +5170,7 @@
 </file>
 
 <file path=customXml/itemProps2.xml><?xml version="1.0" encoding="utf-8"?>
-<ds:datastoreItem xmlns:ds="http://schemas.openxmlformats.org/officeDocument/2006/customXml" ds:itemID="{05475971-7ABC-464D-9340-80B69A4F8ABF}">
+<ds:datastoreItem xmlns:ds="http://schemas.openxmlformats.org/officeDocument/2006/customXml" ds:itemID="{47622DDA-D20B-4517-99B6-C01978051F2F}">
   <ds:schemaRefs>
     <ds:schemaRef ds:uri="http://schemas.openxmlformats.org/officeDocument/2006/bibliography"/>
   </ds:schemaRefs>

</xml_diff>